<commit_message>
Add output video to documentation
</commit_message>
<xml_diff>
--- a/Model_Documentation_Highway_Driving.docx
+++ b/Model_Documentation_Highway_Driving.docx
@@ -742,6 +742,7 @@
         <w:t xml:space="preserve">: </w:t>
       </w:r>
       <w:hyperlink r:id="rId5" w:history="1">
+        <w:proofErr w:type="spellStart"/>
         <w:r>
           <w:rPr>
             <w:rStyle w:val="Hyperlink"/>
@@ -762,6 +763,7 @@
           </w:rPr>
           <w:t>HighwayDriving</w:t>
         </w:r>
+        <w:proofErr w:type="spellEnd"/>
       </w:hyperlink>
     </w:p>
     <w:p>
@@ -2969,6 +2971,7 @@
           </w14:textOutline>
         </w:rPr>
       </w:pPr>
+      <w:proofErr w:type="spellStart"/>
       <w:r>
         <w:rPr>
           <w:rFonts w:ascii="Century Gothic" w:hAnsi="Century Gothic"/>
@@ -2990,6 +2993,7 @@
         </w:rPr>
         <w:t>Frenet</w:t>
       </w:r>
+      <w:proofErr w:type="spellEnd"/>
       <w:r>
         <w:rPr>
           <w:rFonts w:ascii="Century Gothic" w:hAnsi="Century Gothic"/>
@@ -3032,6 +3036,7 @@
           </w14:textOutline>
         </w:rPr>
       </w:pPr>
+      <w:proofErr w:type="spellStart"/>
       <w:r>
         <w:rPr>
           <w:rFonts w:ascii="Century Gothic" w:hAnsi="Century Gothic"/>
@@ -3052,6 +3057,7 @@
         </w:rPr>
         <w:t>Frenet</w:t>
       </w:r>
+      <w:proofErr w:type="spellEnd"/>
       <w:r>
         <w:rPr>
           <w:rFonts w:ascii="Century Gothic" w:hAnsi="Century Gothic"/>
@@ -3971,27 +3977,7 @@
             <w14:round/>
           </w14:textOutline>
         </w:rPr>
-        <w:t xml:space="preserve">Spline </w:t>
-      </w:r>
-      <w:r>
-        <w:rPr>
-          <w:rFonts w:ascii="Century Gothic" w:hAnsi="Century Gothic"/>
-          <w:color w:val="000000" w:themeColor="text1"/>
-          <w:sz w:val="32"/>
-          <w:szCs w:val="32"/>
-          <w:lang w:val="en-GB"/>
-          <w14:shadow w14:blurRad="38100" w14:dist="19050" w14:dir="2700000" w14:sx="100000" w14:sy="100000" w14:kx="0" w14:ky="0" w14:algn="tl">
-            <w14:schemeClr w14:val="dk1">
-              <w14:alpha w14:val="60000"/>
-            </w14:schemeClr>
-          </w14:shadow>
-          <w14:textOutline w14:w="0" w14:cap="flat" w14:cmpd="sng" w14:algn="ctr">
-            <w14:noFill/>
-            <w14:prstDash w14:val="solid"/>
-            <w14:round/>
-          </w14:textOutline>
-        </w:rPr>
-        <w:t>points are for initializing spline calculation so that future points can be calculated along a trajectory of (x, y) points.</w:t>
+        <w:t>Spline points are for initializing spline calculation so that future points can be calculated along a trajectory of (x, y) points.</w:t>
       </w:r>
     </w:p>
     <w:p>
@@ -4238,6 +4224,7 @@
         </w:rPr>
         <w:t>path planner(</w:t>
       </w:r>
+      <w:proofErr w:type="spellStart"/>
       <w:r>
         <w:rPr>
           <w:rFonts w:ascii="Century Gothic" w:hAnsi="Century Gothic"/>
@@ -4256,8 +4243,51 @@
             <w14:round/>
           </w14:textOutline>
         </w:rPr>
-        <w:t>next_x_vals, next_y_vals</w:t>
-      </w:r>
+        <w:t>next_x_vals</w:t>
+      </w:r>
+      <w:proofErr w:type="spellEnd"/>
+      <w:r>
+        <w:rPr>
+          <w:rFonts w:ascii="Century Gothic" w:hAnsi="Century Gothic"/>
+          <w:color w:val="0070C0"/>
+          <w:sz w:val="32"/>
+          <w:szCs w:val="32"/>
+          <w:lang w:val="en-GB"/>
+          <w14:shadow w14:blurRad="38100" w14:dist="19050" w14:dir="2700000" w14:sx="100000" w14:sy="100000" w14:kx="0" w14:ky="0" w14:algn="tl">
+            <w14:schemeClr w14:val="dk1">
+              <w14:alpha w14:val="60000"/>
+            </w14:schemeClr>
+          </w14:shadow>
+          <w14:textOutline w14:w="0" w14:cap="flat" w14:cmpd="sng" w14:algn="ctr">
+            <w14:noFill/>
+            <w14:prstDash w14:val="solid"/>
+            <w14:round/>
+          </w14:textOutline>
+        </w:rPr>
+        <w:t xml:space="preserve">, </w:t>
+      </w:r>
+      <w:proofErr w:type="spellStart"/>
+      <w:r>
+        <w:rPr>
+          <w:rFonts w:ascii="Century Gothic" w:hAnsi="Century Gothic"/>
+          <w:color w:val="0070C0"/>
+          <w:sz w:val="32"/>
+          <w:szCs w:val="32"/>
+          <w:lang w:val="en-GB"/>
+          <w14:shadow w14:blurRad="38100" w14:dist="19050" w14:dir="2700000" w14:sx="100000" w14:sy="100000" w14:kx="0" w14:ky="0" w14:algn="tl">
+            <w14:schemeClr w14:val="dk1">
+              <w14:alpha w14:val="60000"/>
+            </w14:schemeClr>
+          </w14:shadow>
+          <w14:textOutline w14:w="0" w14:cap="flat" w14:cmpd="sng" w14:algn="ctr">
+            <w14:noFill/>
+            <w14:prstDash w14:val="solid"/>
+            <w14:round/>
+          </w14:textOutline>
+        </w:rPr>
+        <w:t>next_y_vals</w:t>
+      </w:r>
+      <w:proofErr w:type="spellEnd"/>
       <w:r>
         <w:rPr>
           <w:rFonts w:ascii="Century Gothic" w:hAnsi="Century Gothic"/>
@@ -4379,6 +4409,7 @@
         </w:rPr>
         <w:t>vector(</w:t>
       </w:r>
+      <w:proofErr w:type="spellStart"/>
       <w:r>
         <w:rPr>
           <w:rFonts w:ascii="Century Gothic" w:hAnsi="Century Gothic"/>
@@ -4397,8 +4428,51 @@
             <w14:round/>
           </w14:textOutline>
         </w:rPr>
-        <w:t>points_x, points_y</w:t>
-      </w:r>
+        <w:t>points_x</w:t>
+      </w:r>
+      <w:proofErr w:type="spellEnd"/>
+      <w:r>
+        <w:rPr>
+          <w:rFonts w:ascii="Century Gothic" w:hAnsi="Century Gothic"/>
+          <w:color w:val="0070C0"/>
+          <w:sz w:val="32"/>
+          <w:szCs w:val="32"/>
+          <w:lang w:val="en-GB"/>
+          <w14:shadow w14:blurRad="38100" w14:dist="19050" w14:dir="2700000" w14:sx="100000" w14:sy="100000" w14:kx="0" w14:ky="0" w14:algn="tl">
+            <w14:schemeClr w14:val="dk1">
+              <w14:alpha w14:val="60000"/>
+            </w14:schemeClr>
+          </w14:shadow>
+          <w14:textOutline w14:w="0" w14:cap="flat" w14:cmpd="sng" w14:algn="ctr">
+            <w14:noFill/>
+            <w14:prstDash w14:val="solid"/>
+            <w14:round/>
+          </w14:textOutline>
+        </w:rPr>
+        <w:t xml:space="preserve">, </w:t>
+      </w:r>
+      <w:proofErr w:type="spellStart"/>
+      <w:r>
+        <w:rPr>
+          <w:rFonts w:ascii="Century Gothic" w:hAnsi="Century Gothic"/>
+          <w:color w:val="0070C0"/>
+          <w:sz w:val="32"/>
+          <w:szCs w:val="32"/>
+          <w:lang w:val="en-GB"/>
+          <w14:shadow w14:blurRad="38100" w14:dist="19050" w14:dir="2700000" w14:sx="100000" w14:sy="100000" w14:kx="0" w14:ky="0" w14:algn="tl">
+            <w14:schemeClr w14:val="dk1">
+              <w14:alpha w14:val="60000"/>
+            </w14:schemeClr>
+          </w14:shadow>
+          <w14:textOutline w14:w="0" w14:cap="flat" w14:cmpd="sng" w14:algn="ctr">
+            <w14:noFill/>
+            <w14:prstDash w14:val="solid"/>
+            <w14:round/>
+          </w14:textOutline>
+        </w:rPr>
+        <w:t>points_y</w:t>
+      </w:r>
+      <w:proofErr w:type="spellEnd"/>
       <w:r>
         <w:rPr>
           <w:rFonts w:ascii="Century Gothic" w:hAnsi="Century Gothic"/>
@@ -4795,6 +4869,7 @@
         </w:rPr>
         <w:t xml:space="preserve">n add two points to </w:t>
       </w:r>
+      <w:proofErr w:type="spellStart"/>
       <w:r>
         <w:rPr>
           <w:rFonts w:ascii="Century Gothic" w:hAnsi="Century Gothic"/>
@@ -4813,7 +4888,28 @@
             <w14:round/>
           </w14:textOutline>
         </w:rPr>
-        <w:t xml:space="preserve">points_x </w:t>
+        <w:t>points_x</w:t>
+      </w:r>
+      <w:proofErr w:type="spellEnd"/>
+      <w:r>
+        <w:rPr>
+          <w:rFonts w:ascii="Century Gothic" w:hAnsi="Century Gothic"/>
+          <w:color w:val="0070C0"/>
+          <w:sz w:val="32"/>
+          <w:szCs w:val="32"/>
+          <w:lang w:val="en-GB"/>
+          <w14:shadow w14:blurRad="38100" w14:dist="19050" w14:dir="2700000" w14:sx="100000" w14:sy="100000" w14:kx="0" w14:ky="0" w14:algn="tl">
+            <w14:schemeClr w14:val="dk1">
+              <w14:alpha w14:val="60000"/>
+            </w14:schemeClr>
+          </w14:shadow>
+          <w14:textOutline w14:w="0" w14:cap="flat" w14:cmpd="sng" w14:algn="ctr">
+            <w14:noFill/>
+            <w14:prstDash w14:val="solid"/>
+            <w14:round/>
+          </w14:textOutline>
+        </w:rPr>
+        <w:t xml:space="preserve"> </w:t>
       </w:r>
       <w:r>
         <w:rPr>
@@ -4835,6 +4931,7 @@
         </w:rPr>
         <w:t xml:space="preserve">and </w:t>
       </w:r>
+      <w:proofErr w:type="spellStart"/>
       <w:r>
         <w:rPr>
           <w:rFonts w:ascii="Century Gothic" w:hAnsi="Century Gothic"/>
@@ -4855,6 +4952,7 @@
         </w:rPr>
         <w:t>points_y</w:t>
       </w:r>
+      <w:proofErr w:type="spellEnd"/>
       <w:r>
         <w:rPr>
           <w:rFonts w:ascii="Century Gothic" w:hAnsi="Century Gothic"/>
@@ -5304,6 +5402,7 @@
         </w:rPr>
         <w:t xml:space="preserve">e set this set of vector to the spline using function </w:t>
       </w:r>
+      <w:proofErr w:type="spellStart"/>
       <w:r>
         <w:rPr>
           <w:rFonts w:ascii="Century Gothic" w:hAnsi="Century Gothic"/>
@@ -5322,7 +5421,28 @@
             <w14:round/>
           </w14:textOutline>
         </w:rPr>
-        <w:t>set_points()</w:t>
+        <w:t>set_points</w:t>
+      </w:r>
+      <w:proofErr w:type="spellEnd"/>
+      <w:r>
+        <w:rPr>
+          <w:rFonts w:ascii="Century Gothic" w:hAnsi="Century Gothic"/>
+          <w:color w:val="0070C0"/>
+          <w:sz w:val="32"/>
+          <w:szCs w:val="32"/>
+          <w:lang w:val="en-GB"/>
+          <w14:shadow w14:blurRad="38100" w14:dist="19050" w14:dir="2700000" w14:sx="100000" w14:sy="100000" w14:kx="0" w14:ky="0" w14:algn="tl">
+            <w14:schemeClr w14:val="dk1">
+              <w14:alpha w14:val="60000"/>
+            </w14:schemeClr>
+          </w14:shadow>
+          <w14:textOutline w14:w="0" w14:cap="flat" w14:cmpd="sng" w14:algn="ctr">
+            <w14:noFill/>
+            <w14:prstDash w14:val="solid"/>
+            <w14:round/>
+          </w14:textOutline>
+        </w:rPr>
+        <w:t>()</w:t>
       </w:r>
       <w:r>
         <w:rPr>
@@ -5956,27 +6076,7 @@
           <w:szCs w:val="32"/>
           <w:lang w:val="en-GB"/>
         </w:rPr>
-        <w:t>hypotenus</w:t>
-      </w:r>
-      <w:r>
-        <w:rPr>
-          <w:rFonts w:ascii="Century Gothic" w:hAnsi="Century Gothic"/>
-          <w:color w:val="000000" w:themeColor="text1"/>
-          <w:sz w:val="32"/>
-          <w:szCs w:val="32"/>
-          <w:lang w:val="en-GB"/>
-        </w:rPr>
-        <w:t>e</w:t>
-      </w:r>
-      <w:r>
-        <w:rPr>
-          <w:rFonts w:ascii="Century Gothic" w:hAnsi="Century Gothic"/>
-          <w:color w:val="000000" w:themeColor="text1"/>
-          <w:sz w:val="32"/>
-          <w:szCs w:val="32"/>
-          <w:lang w:val="en-GB"/>
-        </w:rPr>
-        <w:t xml:space="preserve"> using P</w:t>
+        <w:t>hypotenuse using P</w:t>
       </w:r>
       <w:r>
         <w:rPr>
@@ -6006,27 +6106,7 @@
             <w14:round/>
           </w14:textOutline>
         </w:rPr>
-        <w:t>eorem</w:t>
-      </w:r>
-      <w:r>
-        <w:rPr>
-          <w:rFonts w:ascii="Century Gothic" w:hAnsi="Century Gothic"/>
-          <w:color w:val="000000" w:themeColor="text1"/>
-          <w:sz w:val="32"/>
-          <w:szCs w:val="32"/>
-          <w:lang w:val="en-GB"/>
-          <w14:shadow w14:blurRad="38100" w14:dist="19050" w14:dir="2700000" w14:sx="100000" w14:sy="100000" w14:kx="0" w14:ky="0" w14:algn="tl">
-            <w14:schemeClr w14:val="dk1">
-              <w14:alpha w14:val="60000"/>
-            </w14:schemeClr>
-          </w14:shadow>
-          <w14:textOutline w14:w="0" w14:cap="flat" w14:cmpd="sng" w14:algn="ctr">
-            <w14:noFill/>
-            <w14:prstDash w14:val="solid"/>
-            <w14:round/>
-          </w14:textOutline>
-        </w:rPr>
-        <w:t>.</w:t>
+        <w:t>eorem.</w:t>
       </w:r>
     </w:p>
     <w:p>
@@ -6052,27 +6132,7 @@
             <w14:round/>
           </w14:textOutline>
         </w:rPr>
-        <w:t>H</w:t>
-      </w:r>
-      <w:r>
-        <w:rPr>
-          <w:rFonts w:ascii="Century Gothic" w:hAnsi="Century Gothic"/>
-          <w:color w:val="000000" w:themeColor="text1"/>
-          <w:sz w:val="32"/>
-          <w:szCs w:val="32"/>
-          <w:lang w:val="en-GB"/>
-          <w14:shadow w14:blurRad="38100" w14:dist="19050" w14:dir="2700000" w14:sx="100000" w14:sy="100000" w14:kx="0" w14:ky="0" w14:algn="tl">
-            <w14:schemeClr w14:val="dk1">
-              <w14:alpha w14:val="60000"/>
-            </w14:schemeClr>
-          </w14:shadow>
-          <w14:textOutline w14:w="0" w14:cap="flat" w14:cmpd="sng" w14:algn="ctr">
-            <w14:noFill/>
-            <w14:prstDash w14:val="solid"/>
-            <w14:round/>
-          </w14:textOutline>
-        </w:rPr>
-        <w:t>ypotenuse</w:t>
+        <w:t>Hypotenuse</w:t>
       </w:r>
       <w:r>
         <w:t xml:space="preserve"> </w:t>
@@ -6095,47 +6155,7 @@
             <w14:round/>
           </w14:textOutline>
         </w:rPr>
-        <w:t xml:space="preserve">= </w:t>
-      </w:r>
-      <w:r>
-        <w:rPr>
-          <w:rFonts w:ascii="Century Gothic" w:hAnsi="Century Gothic"/>
-          <w:color w:val="000000" w:themeColor="text1"/>
-          <w:sz w:val="32"/>
-          <w:szCs w:val="32"/>
-          <w:lang w:val="en-GB"/>
-          <w14:shadow w14:blurRad="38100" w14:dist="19050" w14:dir="2700000" w14:sx="100000" w14:sy="100000" w14:kx="0" w14:ky="0" w14:algn="tl">
-            <w14:schemeClr w14:val="dk1">
-              <w14:alpha w14:val="60000"/>
-            </w14:schemeClr>
-          </w14:shadow>
-          <w14:textOutline w14:w="0" w14:cap="flat" w14:cmpd="sng" w14:algn="ctr">
-            <w14:noFill/>
-            <w14:prstDash w14:val="solid"/>
-            <w14:round/>
-          </w14:textOutline>
-        </w:rPr>
-        <w:t>sqrt((</w:t>
-      </w:r>
-      <w:r>
-        <w:rPr>
-          <w:rFonts w:ascii="Century Gothic" w:hAnsi="Century Gothic"/>
-          <w:color w:val="000000" w:themeColor="text1"/>
-          <w:sz w:val="32"/>
-          <w:szCs w:val="32"/>
-          <w:lang w:val="en-GB"/>
-          <w14:shadow w14:blurRad="38100" w14:dist="19050" w14:dir="2700000" w14:sx="100000" w14:sy="100000" w14:kx="0" w14:ky="0" w14:algn="tl">
-            <w14:schemeClr w14:val="dk1">
-              <w14:alpha w14:val="60000"/>
-            </w14:schemeClr>
-          </w14:shadow>
-          <w14:textOutline w14:w="0" w14:cap="flat" w14:cmpd="sng" w14:algn="ctr">
-            <w14:noFill/>
-            <w14:prstDash w14:val="solid"/>
-            <w14:round/>
-          </w14:textOutline>
-        </w:rPr>
-        <w:t xml:space="preserve">x * </w:t>
+        <w:t xml:space="preserve">= sqrt((x * </w:t>
       </w:r>
       <w:r>
         <w:t>x) + (</w:t>
@@ -6158,27 +6178,7 @@
             <w14:round/>
           </w14:textOutline>
         </w:rPr>
-        <w:t xml:space="preserve">y * </w:t>
-      </w:r>
-      <w:r>
-        <w:rPr>
-          <w:rFonts w:ascii="Century Gothic" w:hAnsi="Century Gothic"/>
-          <w:color w:val="000000" w:themeColor="text1"/>
-          <w:sz w:val="32"/>
-          <w:szCs w:val="32"/>
-          <w:lang w:val="en-GB"/>
-          <w14:shadow w14:blurRad="38100" w14:dist="19050" w14:dir="2700000" w14:sx="100000" w14:sy="100000" w14:kx="0" w14:ky="0" w14:algn="tl">
-            <w14:schemeClr w14:val="dk1">
-              <w14:alpha w14:val="60000"/>
-            </w14:schemeClr>
-          </w14:shadow>
-          <w14:textOutline w14:w="0" w14:cap="flat" w14:cmpd="sng" w14:algn="ctr">
-            <w14:noFill/>
-            <w14:prstDash w14:val="solid"/>
-            <w14:round/>
-          </w14:textOutline>
-        </w:rPr>
-        <w:t>y))</w:t>
+        <w:t>y * y))</w:t>
       </w:r>
     </w:p>
     <w:p>
@@ -6224,347 +6224,7 @@
             <w14:round/>
           </w14:textOutline>
         </w:rPr>
-        <w:t>W</w:t>
-      </w:r>
-      <w:r>
-        <w:rPr>
-          <w:rFonts w:ascii="Century Gothic" w:hAnsi="Century Gothic"/>
-          <w:color w:val="000000" w:themeColor="text1"/>
-          <w:sz w:val="32"/>
-          <w:szCs w:val="32"/>
-          <w:lang w:val="en-GB"/>
-          <w14:shadow w14:blurRad="38100" w14:dist="19050" w14:dir="2700000" w14:sx="100000" w14:sy="100000" w14:kx="0" w14:ky="0" w14:algn="tl">
-            <w14:schemeClr w14:val="dk1">
-              <w14:alpha w14:val="60000"/>
-            </w14:schemeClr>
-          </w14:shadow>
-          <w14:textOutline w14:w="0" w14:cap="flat" w14:cmpd="sng" w14:algn="ctr">
-            <w14:noFill/>
-            <w14:prstDash w14:val="solid"/>
-            <w14:round/>
-          </w14:textOutline>
-        </w:rPr>
-        <w:t>e</w:t>
-      </w:r>
-      <w:r>
-        <w:rPr>
-          <w:rFonts w:ascii="Century Gothic" w:hAnsi="Century Gothic"/>
-          <w:color w:val="000000" w:themeColor="text1"/>
-          <w:sz w:val="32"/>
-          <w:szCs w:val="32"/>
-          <w:lang w:val="en-GB"/>
-          <w14:shadow w14:blurRad="38100" w14:dist="19050" w14:dir="2700000" w14:sx="100000" w14:sy="100000" w14:kx="0" w14:ky="0" w14:algn="tl">
-            <w14:schemeClr w14:val="dk1">
-              <w14:alpha w14:val="60000"/>
-            </w14:schemeClr>
-          </w14:shadow>
-          <w14:textOutline w14:w="0" w14:cap="flat" w14:cmpd="sng" w14:algn="ctr">
-            <w14:noFill/>
-            <w14:prstDash w14:val="solid"/>
-            <w14:round/>
-          </w14:textOutline>
-        </w:rPr>
-        <w:t xml:space="preserve"> </w:t>
-      </w:r>
-      <w:r>
-        <w:rPr>
-          <w:rFonts w:ascii="Century Gothic" w:hAnsi="Century Gothic"/>
-          <w:color w:val="000000" w:themeColor="text1"/>
-          <w:sz w:val="32"/>
-          <w:szCs w:val="32"/>
-          <w:lang w:val="en-GB"/>
-          <w14:shadow w14:blurRad="38100" w14:dist="19050" w14:dir="2700000" w14:sx="100000" w14:sy="100000" w14:kx="0" w14:ky="0" w14:algn="tl">
-            <w14:schemeClr w14:val="dk1">
-              <w14:alpha w14:val="60000"/>
-            </w14:schemeClr>
-          </w14:shadow>
-          <w14:textOutline w14:w="0" w14:cap="flat" w14:cmpd="sng" w14:algn="ctr">
-            <w14:noFill/>
-            <w14:prstDash w14:val="solid"/>
-            <w14:round/>
-          </w14:textOutline>
-        </w:rPr>
-        <w:t xml:space="preserve">can </w:t>
-      </w:r>
-      <w:r>
-        <w:rPr>
-          <w:rFonts w:ascii="Century Gothic" w:hAnsi="Century Gothic"/>
-          <w:color w:val="000000" w:themeColor="text1"/>
-          <w:sz w:val="32"/>
-          <w:szCs w:val="32"/>
-          <w:lang w:val="en-GB"/>
-          <w14:shadow w14:blurRad="38100" w14:dist="19050" w14:dir="2700000" w14:sx="100000" w14:sy="100000" w14:kx="0" w14:ky="0" w14:algn="tl">
-            <w14:schemeClr w14:val="dk1">
-              <w14:alpha w14:val="60000"/>
-            </w14:schemeClr>
-          </w14:shadow>
-          <w14:textOutline w14:w="0" w14:cap="flat" w14:cmpd="sng" w14:algn="ctr">
-            <w14:noFill/>
-            <w14:prstDash w14:val="solid"/>
-            <w14:round/>
-          </w14:textOutline>
-        </w:rPr>
-        <w:t>also</w:t>
-      </w:r>
-      <w:r>
-        <w:rPr>
-          <w:rFonts w:ascii="Century Gothic" w:hAnsi="Century Gothic"/>
-          <w:color w:val="000000" w:themeColor="text1"/>
-          <w:sz w:val="32"/>
-          <w:szCs w:val="32"/>
-          <w:lang w:val="en-GB"/>
-          <w14:shadow w14:blurRad="38100" w14:dist="19050" w14:dir="2700000" w14:sx="100000" w14:sy="100000" w14:kx="0" w14:ky="0" w14:algn="tl">
-            <w14:schemeClr w14:val="dk1">
-              <w14:alpha w14:val="60000"/>
-            </w14:schemeClr>
-          </w14:shadow>
-          <w14:textOutline w14:w="0" w14:cap="flat" w14:cmpd="sng" w14:algn="ctr">
-            <w14:noFill/>
-            <w14:prstDash w14:val="solid"/>
-            <w14:round/>
-          </w14:textOutline>
-        </w:rPr>
-        <w:t xml:space="preserve"> </w:t>
-      </w:r>
-      <w:r>
-        <w:rPr>
-          <w:rFonts w:ascii="Century Gothic" w:hAnsi="Century Gothic"/>
-          <w:color w:val="000000" w:themeColor="text1"/>
-          <w:sz w:val="32"/>
-          <w:szCs w:val="32"/>
-          <w:lang w:val="en-GB"/>
-          <w14:shadow w14:blurRad="38100" w14:dist="19050" w14:dir="2700000" w14:sx="100000" w14:sy="100000" w14:kx="0" w14:ky="0" w14:algn="tl">
-            <w14:schemeClr w14:val="dk1">
-              <w14:alpha w14:val="60000"/>
-            </w14:schemeClr>
-          </w14:shadow>
-          <w14:textOutline w14:w="0" w14:cap="flat" w14:cmpd="sng" w14:algn="ctr">
-            <w14:noFill/>
-            <w14:prstDash w14:val="solid"/>
-            <w14:round/>
-          </w14:textOutline>
-        </w:rPr>
-        <w:t xml:space="preserve">calculate </w:t>
-      </w:r>
-      <w:r>
-        <w:rPr>
-          <w:rFonts w:ascii="Century Gothic" w:hAnsi="Century Gothic"/>
-          <w:color w:val="000000" w:themeColor="text1"/>
-          <w:sz w:val="32"/>
-          <w:szCs w:val="32"/>
-          <w:lang w:val="en-GB"/>
-          <w14:shadow w14:blurRad="38100" w14:dist="19050" w14:dir="2700000" w14:sx="100000" w14:sy="100000" w14:kx="0" w14:ky="0" w14:algn="tl">
-            <w14:schemeClr w14:val="dk1">
-              <w14:alpha w14:val="60000"/>
-            </w14:schemeClr>
-          </w14:shadow>
-          <w14:textOutline w14:w="0" w14:cap="flat" w14:cmpd="sng" w14:algn="ctr">
-            <w14:noFill/>
-            <w14:prstDash w14:val="solid"/>
-            <w14:round/>
-          </w14:textOutline>
-        </w:rPr>
-        <w:t>hypotenuse</w:t>
-      </w:r>
-      <w:r>
-        <w:rPr>
-          <w:rFonts w:ascii="Century Gothic" w:hAnsi="Century Gothic"/>
-          <w:color w:val="000000" w:themeColor="text1"/>
-          <w:sz w:val="32"/>
-          <w:szCs w:val="32"/>
-          <w:lang w:val="en-GB"/>
-          <w14:shadow w14:blurRad="38100" w14:dist="19050" w14:dir="2700000" w14:sx="100000" w14:sy="100000" w14:kx="0" w14:ky="0" w14:algn="tl">
-            <w14:schemeClr w14:val="dk1">
-              <w14:alpha w14:val="60000"/>
-            </w14:schemeClr>
-          </w14:shadow>
-          <w14:textOutline w14:w="0" w14:cap="flat" w14:cmpd="sng" w14:algn="ctr">
-            <w14:noFill/>
-            <w14:prstDash w14:val="solid"/>
-            <w14:round/>
-          </w14:textOutline>
-        </w:rPr>
-        <w:t xml:space="preserve"> </w:t>
-      </w:r>
-      <w:r>
-        <w:rPr>
-          <w:rFonts w:ascii="Century Gothic" w:hAnsi="Century Gothic"/>
-          <w:color w:val="000000" w:themeColor="text1"/>
-          <w:sz w:val="32"/>
-          <w:szCs w:val="32"/>
-          <w:lang w:val="en-GB"/>
-          <w14:shadow w14:blurRad="38100" w14:dist="19050" w14:dir="2700000" w14:sx="100000" w14:sy="100000" w14:kx="0" w14:ky="0" w14:algn="tl">
-            <w14:schemeClr w14:val="dk1">
-              <w14:alpha w14:val="60000"/>
-            </w14:schemeClr>
-          </w14:shadow>
-          <w14:textOutline w14:w="0" w14:cap="flat" w14:cmpd="sng" w14:algn="ctr">
-            <w14:noFill/>
-            <w14:prstDash w14:val="solid"/>
-            <w14:round/>
-          </w14:textOutline>
-        </w:rPr>
-        <w:t>if it</w:t>
-      </w:r>
-      <w:r>
-        <w:rPr>
-          <w:rFonts w:ascii="Century Gothic" w:hAnsi="Century Gothic"/>
-          <w:color w:val="000000" w:themeColor="text1"/>
-          <w:sz w:val="32"/>
-          <w:szCs w:val="32"/>
-          <w:lang w:val="en-GB"/>
-          <w14:shadow w14:blurRad="38100" w14:dist="19050" w14:dir="2700000" w14:sx="100000" w14:sy="100000" w14:kx="0" w14:ky="0" w14:algn="tl">
-            <w14:schemeClr w14:val="dk1">
-              <w14:alpha w14:val="60000"/>
-            </w14:schemeClr>
-          </w14:shadow>
-          <w14:textOutline w14:w="0" w14:cap="flat" w14:cmpd="sng" w14:algn="ctr">
-            <w14:noFill/>
-            <w14:prstDash w14:val="solid"/>
-            <w14:round/>
-          </w14:textOutline>
-        </w:rPr>
-        <w:t>’</w:t>
-      </w:r>
-      <w:r>
-        <w:rPr>
-          <w:rFonts w:ascii="Century Gothic" w:hAnsi="Century Gothic"/>
-          <w:color w:val="000000" w:themeColor="text1"/>
-          <w:sz w:val="32"/>
-          <w:szCs w:val="32"/>
-          <w:lang w:val="en-GB"/>
-          <w14:shadow w14:blurRad="38100" w14:dist="19050" w14:dir="2700000" w14:sx="100000" w14:sy="100000" w14:kx="0" w14:ky="0" w14:algn="tl">
-            <w14:schemeClr w14:val="dk1">
-              <w14:alpha w14:val="60000"/>
-            </w14:schemeClr>
-          </w14:shadow>
-          <w14:textOutline w14:w="0" w14:cap="flat" w14:cmpd="sng" w14:algn="ctr">
-            <w14:noFill/>
-            <w14:prstDash w14:val="solid"/>
-            <w14:round/>
-          </w14:textOutline>
-        </w:rPr>
-        <w:t>s split</w:t>
-      </w:r>
-      <w:r>
-        <w:rPr>
-          <w:rFonts w:ascii="Century Gothic" w:hAnsi="Century Gothic"/>
-          <w:color w:val="000000" w:themeColor="text1"/>
-          <w:sz w:val="32"/>
-          <w:szCs w:val="32"/>
-          <w:lang w:val="en-GB"/>
-          <w14:shadow w14:blurRad="38100" w14:dist="19050" w14:dir="2700000" w14:sx="100000" w14:sy="100000" w14:kx="0" w14:ky="0" w14:algn="tl">
-            <w14:schemeClr w14:val="dk1">
-              <w14:alpha w14:val="60000"/>
-            </w14:schemeClr>
-          </w14:shadow>
-          <w14:textOutline w14:w="0" w14:cap="flat" w14:cmpd="sng" w14:algn="ctr">
-            <w14:noFill/>
-            <w14:prstDash w14:val="solid"/>
-            <w14:round/>
-          </w14:textOutline>
-        </w:rPr>
-        <w:t xml:space="preserve"> into N points</w:t>
-      </w:r>
-      <w:r>
-        <w:rPr>
-          <w:rFonts w:ascii="Century Gothic" w:hAnsi="Century Gothic"/>
-          <w:color w:val="000000" w:themeColor="text1"/>
-          <w:sz w:val="32"/>
-          <w:szCs w:val="32"/>
-          <w:lang w:val="en-GB"/>
-          <w14:shadow w14:blurRad="38100" w14:dist="19050" w14:dir="2700000" w14:sx="100000" w14:sy="100000" w14:kx="0" w14:ky="0" w14:algn="tl">
-            <w14:schemeClr w14:val="dk1">
-              <w14:alpha w14:val="60000"/>
-            </w14:schemeClr>
-          </w14:shadow>
-          <w14:textOutline w14:w="0" w14:cap="flat" w14:cmpd="sng" w14:algn="ctr">
-            <w14:noFill/>
-            <w14:prstDash w14:val="solid"/>
-            <w14:round/>
-          </w14:textOutline>
-        </w:rPr>
-        <w:t xml:space="preserve">. </w:t>
-      </w:r>
-      <w:r>
-        <w:rPr>
-          <w:rFonts w:ascii="Century Gothic" w:hAnsi="Century Gothic"/>
-          <w:color w:val="000000" w:themeColor="text1"/>
-          <w:sz w:val="32"/>
-          <w:szCs w:val="32"/>
-          <w:lang w:val="en-GB"/>
-          <w14:shadow w14:blurRad="38100" w14:dist="19050" w14:dir="2700000" w14:sx="100000" w14:sy="100000" w14:kx="0" w14:ky="0" w14:algn="tl">
-            <w14:schemeClr w14:val="dk1">
-              <w14:alpha w14:val="60000"/>
-            </w14:schemeClr>
-          </w14:shadow>
-          <w14:textOutline w14:w="0" w14:cap="flat" w14:cmpd="sng" w14:algn="ctr">
-            <w14:noFill/>
-            <w14:prstDash w14:val="solid"/>
-            <w14:round/>
-          </w14:textOutline>
-        </w:rPr>
-        <w:t>I</w:t>
-      </w:r>
-      <w:r>
-        <w:rPr>
-          <w:rFonts w:ascii="Century Gothic" w:hAnsi="Century Gothic"/>
-          <w:color w:val="000000" w:themeColor="text1"/>
-          <w:sz w:val="32"/>
-          <w:szCs w:val="32"/>
-          <w:lang w:val="en-GB"/>
-          <w14:shadow w14:blurRad="38100" w14:dist="19050" w14:dir="2700000" w14:sx="100000" w14:sy="100000" w14:kx="0" w14:ky="0" w14:algn="tl">
-            <w14:schemeClr w14:val="dk1">
-              <w14:alpha w14:val="60000"/>
-            </w14:schemeClr>
-          </w14:shadow>
-          <w14:textOutline w14:w="0" w14:cap="flat" w14:cmpd="sng" w14:algn="ctr">
-            <w14:noFill/>
-            <w14:prstDash w14:val="solid"/>
-            <w14:round/>
-          </w14:textOutline>
-        </w:rPr>
-        <w:t xml:space="preserve">ts </w:t>
-      </w:r>
-      <w:r>
-        <w:rPr>
-          <w:rFonts w:ascii="Century Gothic" w:hAnsi="Century Gothic"/>
-          <w:color w:val="000000" w:themeColor="text1"/>
-          <w:sz w:val="32"/>
-          <w:szCs w:val="32"/>
-          <w:lang w:val="en-GB"/>
-          <w14:shadow w14:blurRad="38100" w14:dist="19050" w14:dir="2700000" w14:sx="100000" w14:sy="100000" w14:kx="0" w14:ky="0" w14:algn="tl">
-            <w14:schemeClr w14:val="dk1">
-              <w14:alpha w14:val="60000"/>
-            </w14:schemeClr>
-          </w14:shadow>
-          <w14:textOutline w14:w="0" w14:cap="flat" w14:cmpd="sng" w14:algn="ctr">
-            <w14:noFill/>
-            <w14:prstDash w14:val="solid"/>
-            <w14:round/>
-          </w14:textOutline>
-        </w:rPr>
-        <w:t>s follo</w:t>
-      </w:r>
-      <w:r>
-        <w:rPr>
-          <w:rFonts w:ascii="Century Gothic" w:hAnsi="Century Gothic"/>
-          <w:color w:val="000000" w:themeColor="text1"/>
-          <w:sz w:val="32"/>
-          <w:szCs w:val="32"/>
-          <w:lang w:val="en-GB"/>
-          <w14:shadow w14:blurRad="38100" w14:dist="19050" w14:dir="2700000" w14:sx="100000" w14:sy="100000" w14:kx="0" w14:ky="0" w14:algn="tl">
-            <w14:schemeClr w14:val="dk1">
-              <w14:alpha w14:val="60000"/>
-            </w14:schemeClr>
-          </w14:shadow>
-          <w14:textOutline w14:w="0" w14:cap="flat" w14:cmpd="sng" w14:algn="ctr">
-            <w14:noFill/>
-            <w14:prstDash w14:val="solid"/>
-            <w14:round/>
-          </w14:textOutline>
-        </w:rPr>
-        <w:t>ws:</w:t>
+        <w:t>We can also calculate hypotenuse if it’s split into N points. Its s follows:</w:t>
       </w:r>
     </w:p>
     <w:p>
@@ -6665,127 +6325,7 @@
             <w14:round/>
           </w14:textOutline>
         </w:rPr>
-        <w:t xml:space="preserve">Time taken to travel from </w:t>
-      </w:r>
-      <w:r>
-        <w:rPr>
-          <w:rFonts w:ascii="Century Gothic" w:hAnsi="Century Gothic"/>
-          <w:color w:val="000000" w:themeColor="text1"/>
-          <w:sz w:val="32"/>
-          <w:szCs w:val="32"/>
-          <w:lang w:val="en-GB"/>
-          <w14:shadow w14:blurRad="38100" w14:dist="19050" w14:dir="2700000" w14:sx="100000" w14:sy="100000" w14:kx="0" w14:ky="0" w14:algn="tl">
-            <w14:schemeClr w14:val="dk1">
-              <w14:alpha w14:val="60000"/>
-            </w14:schemeClr>
-          </w14:shadow>
-          <w14:textOutline w14:w="0" w14:cap="flat" w14:cmpd="sng" w14:algn="ctr">
-            <w14:noFill/>
-            <w14:prstDash w14:val="solid"/>
-            <w14:round/>
-          </w14:textOutline>
-        </w:rPr>
-        <w:t>one poin</w:t>
-      </w:r>
-      <w:r>
-        <w:rPr>
-          <w:rFonts w:ascii="Century Gothic" w:hAnsi="Century Gothic"/>
-          <w:color w:val="000000" w:themeColor="text1"/>
-          <w:sz w:val="32"/>
-          <w:szCs w:val="32"/>
-          <w:lang w:val="en-GB"/>
-          <w14:shadow w14:blurRad="38100" w14:dist="19050" w14:dir="2700000" w14:sx="100000" w14:sy="100000" w14:kx="0" w14:ky="0" w14:algn="tl">
-            <w14:schemeClr w14:val="dk1">
-              <w14:alpha w14:val="60000"/>
-            </w14:schemeClr>
-          </w14:shadow>
-          <w14:textOutline w14:w="0" w14:cap="flat" w14:cmpd="sng" w14:algn="ctr">
-            <w14:noFill/>
-            <w14:prstDash w14:val="solid"/>
-            <w14:round/>
-          </w14:textOutline>
-        </w:rPr>
-        <w:t>t to another</w:t>
-      </w:r>
-      <w:r>
-        <w:rPr>
-          <w:rFonts w:ascii="Century Gothic" w:hAnsi="Century Gothic"/>
-          <w:color w:val="000000" w:themeColor="text1"/>
-          <w:sz w:val="32"/>
-          <w:szCs w:val="32"/>
-          <w:lang w:val="en-GB"/>
-          <w14:shadow w14:blurRad="38100" w14:dist="19050" w14:dir="2700000" w14:sx="100000" w14:sy="100000" w14:kx="0" w14:ky="0" w14:algn="tl">
-            <w14:schemeClr w14:val="dk1">
-              <w14:alpha w14:val="60000"/>
-            </w14:schemeClr>
-          </w14:shadow>
-          <w14:textOutline w14:w="0" w14:cap="flat" w14:cmpd="sng" w14:algn="ctr">
-            <w14:noFill/>
-            <w14:prstDash w14:val="solid"/>
-            <w14:round/>
-          </w14:textOutline>
-        </w:rPr>
-        <w:t xml:space="preserve"> = 20 millisecond</w:t>
-      </w:r>
-      <w:r>
-        <w:rPr>
-          <w:rFonts w:ascii="Century Gothic" w:hAnsi="Century Gothic"/>
-          <w:color w:val="000000" w:themeColor="text1"/>
-          <w:sz w:val="32"/>
-          <w:szCs w:val="32"/>
-          <w:lang w:val="en-GB"/>
-          <w14:shadow w14:blurRad="38100" w14:dist="19050" w14:dir="2700000" w14:sx="100000" w14:sy="100000" w14:kx="0" w14:ky="0" w14:algn="tl">
-            <w14:schemeClr w14:val="dk1">
-              <w14:alpha w14:val="60000"/>
-            </w14:schemeClr>
-          </w14:shadow>
-          <w14:textOutline w14:w="0" w14:cap="flat" w14:cmpd="sng" w14:algn="ctr">
-            <w14:noFill/>
-            <w14:prstDash w14:val="solid"/>
-            <w14:round/>
-          </w14:textOutline>
-        </w:rPr>
-        <w:t>(</w:t>
-      </w:r>
-      <w:r>
-        <w:rPr>
-          <w:rFonts w:ascii="Century Gothic" w:hAnsi="Century Gothic"/>
-          <w:color w:val="000000" w:themeColor="text1"/>
-          <w:sz w:val="32"/>
-          <w:szCs w:val="32"/>
-          <w:lang w:val="en-GB"/>
-          <w14:shadow w14:blurRad="38100" w14:dist="19050" w14:dir="2700000" w14:sx="100000" w14:sy="100000" w14:kx="0" w14:ky="0" w14:algn="tl">
-            <w14:schemeClr w14:val="dk1">
-              <w14:alpha w14:val="60000"/>
-            </w14:schemeClr>
-          </w14:shadow>
-          <w14:textOutline w14:w="0" w14:cap="flat" w14:cmpd="sng" w14:algn="ctr">
-            <w14:noFill/>
-            <w14:prstDash w14:val="solid"/>
-            <w14:round/>
-          </w14:textOutline>
-        </w:rPr>
-        <w:t>given</w:t>
-      </w:r>
-      <w:r>
-        <w:rPr>
-          <w:rFonts w:ascii="Century Gothic" w:hAnsi="Century Gothic"/>
-          <w:color w:val="000000" w:themeColor="text1"/>
-          <w:sz w:val="32"/>
-          <w:szCs w:val="32"/>
-          <w:lang w:val="en-GB"/>
-          <w14:shadow w14:blurRad="38100" w14:dist="19050" w14:dir="2700000" w14:sx="100000" w14:sy="100000" w14:kx="0" w14:ky="0" w14:algn="tl">
-            <w14:schemeClr w14:val="dk1">
-              <w14:alpha w14:val="60000"/>
-            </w14:schemeClr>
-          </w14:shadow>
-          <w14:textOutline w14:w="0" w14:cap="flat" w14:cmpd="sng" w14:algn="ctr">
-            <w14:noFill/>
-            <w14:prstDash w14:val="solid"/>
-            <w14:round/>
-          </w14:textOutline>
-        </w:rPr>
-        <w:t>)</w:t>
+        <w:t>Time taken to travel from one point to another = 20 millisecond(given)</w:t>
       </w:r>
     </w:p>
     <w:p>
@@ -6886,188 +6426,30 @@
             <w14:round/>
           </w14:textOutline>
         </w:rPr>
-        <w:t>Vel</w:t>
-      </w:r>
-      <w:r>
-        <w:rPr>
-          <w:rFonts w:ascii="Century Gothic" w:hAnsi="Century Gothic"/>
-          <w:color w:val="000000" w:themeColor="text1"/>
-          <w:sz w:val="32"/>
-          <w:szCs w:val="32"/>
-          <w:lang w:val="en-GB"/>
-          <w14:shadow w14:blurRad="38100" w14:dist="19050" w14:dir="2700000" w14:sx="100000" w14:sy="100000" w14:kx="0" w14:ky="0" w14:algn="tl">
-            <w14:schemeClr w14:val="dk1">
-              <w14:alpha w14:val="60000"/>
-            </w14:schemeClr>
-          </w14:shadow>
-          <w14:textOutline w14:w="0" w14:cap="flat" w14:cmpd="sng" w14:algn="ctr">
-            <w14:noFill/>
-            <w14:prstDash w14:val="solid"/>
-            <w14:round/>
-          </w14:textOutline>
-        </w:rPr>
-        <w:t xml:space="preserve">ocity </w:t>
-      </w:r>
-      <w:r>
-        <w:rPr>
-          <w:rFonts w:ascii="Century Gothic" w:hAnsi="Century Gothic"/>
-          <w:color w:val="000000" w:themeColor="text1"/>
-          <w:sz w:val="32"/>
-          <w:szCs w:val="32"/>
-          <w:lang w:val="en-GB"/>
-          <w14:shadow w14:blurRad="38100" w14:dist="19050" w14:dir="2700000" w14:sx="100000" w14:sy="100000" w14:kx="0" w14:ky="0" w14:algn="tl">
-            <w14:schemeClr w14:val="dk1">
-              <w14:alpha w14:val="60000"/>
-            </w14:schemeClr>
-          </w14:shadow>
-          <w14:textOutline w14:w="0" w14:cap="flat" w14:cmpd="sng" w14:algn="ctr">
-            <w14:noFill/>
-            <w14:prstDash w14:val="solid"/>
-            <w14:round/>
-          </w14:textOutline>
-        </w:rPr>
-        <w:t xml:space="preserve">is given by us </w:t>
-      </w:r>
-      <w:r>
-        <w:rPr>
-          <w:rFonts w:ascii="Century Gothic" w:hAnsi="Century Gothic"/>
-          <w:color w:val="000000" w:themeColor="text1"/>
-          <w:sz w:val="32"/>
-          <w:szCs w:val="32"/>
-          <w:lang w:val="en-GB"/>
-          <w14:shadow w14:blurRad="38100" w14:dist="19050" w14:dir="2700000" w14:sx="100000" w14:sy="100000" w14:kx="0" w14:ky="0" w14:algn="tl">
-            <w14:schemeClr w14:val="dk1">
-              <w14:alpha w14:val="60000"/>
-            </w14:schemeClr>
-          </w14:shadow>
-          <w14:textOutline w14:w="0" w14:cap="flat" w14:cmpd="sng" w14:algn="ctr">
-            <w14:noFill/>
-            <w14:prstDash w14:val="solid"/>
-            <w14:round/>
-          </w14:textOutline>
-        </w:rPr>
-        <w:t>(</w:t>
-      </w:r>
-      <w:r>
-        <w:rPr>
-          <w:rFonts w:ascii="Century Gothic" w:hAnsi="Century Gothic"/>
-          <w:color w:val="000000" w:themeColor="text1"/>
-          <w:sz w:val="32"/>
-          <w:szCs w:val="32"/>
-          <w:lang w:val="en-GB"/>
-          <w14:shadow w14:blurRad="38100" w14:dist="19050" w14:dir="2700000" w14:sx="100000" w14:sy="100000" w14:kx="0" w14:ky="0" w14:algn="tl">
-            <w14:schemeClr w14:val="dk1">
-              <w14:alpha w14:val="60000"/>
-            </w14:schemeClr>
-          </w14:shadow>
-          <w14:textOutline w14:w="0" w14:cap="flat" w14:cmpd="sng" w14:algn="ctr">
-            <w14:noFill/>
-            <w14:prstDash w14:val="solid"/>
-            <w14:round/>
-          </w14:textOutline>
-        </w:rPr>
-        <w:t xml:space="preserve">max is </w:t>
-      </w:r>
-      <w:r>
-        <w:rPr>
-          <w:rFonts w:ascii="Century Gothic" w:hAnsi="Century Gothic"/>
-          <w:color w:val="000000" w:themeColor="text1"/>
-          <w:sz w:val="32"/>
-          <w:szCs w:val="32"/>
-          <w:lang w:val="en-GB"/>
-          <w14:shadow w14:blurRad="38100" w14:dist="19050" w14:dir="2700000" w14:sx="100000" w14:sy="100000" w14:kx="0" w14:ky="0" w14:algn="tl">
-            <w14:schemeClr w14:val="dk1">
-              <w14:alpha w14:val="60000"/>
-            </w14:schemeClr>
-          </w14:shadow>
-          <w14:textOutline w14:w="0" w14:cap="flat" w14:cmpd="sng" w14:algn="ctr">
-            <w14:noFill/>
-            <w14:prstDash w14:val="solid"/>
-            <w14:round/>
-          </w14:textOutline>
-        </w:rPr>
-        <w:t>25m</w:t>
-      </w:r>
-      <w:r>
-        <w:rPr>
-          <w:rFonts w:ascii="Century Gothic" w:hAnsi="Century Gothic"/>
-          <w:color w:val="000000" w:themeColor="text1"/>
-          <w:sz w:val="32"/>
-          <w:szCs w:val="32"/>
-          <w:lang w:val="en-GB"/>
-          <w14:shadow w14:blurRad="38100" w14:dist="19050" w14:dir="2700000" w14:sx="100000" w14:sy="100000" w14:kx="0" w14:ky="0" w14:algn="tl">
-            <w14:schemeClr w14:val="dk1">
-              <w14:alpha w14:val="60000"/>
-            </w14:schemeClr>
-          </w14:shadow>
-          <w14:textOutline w14:w="0" w14:cap="flat" w14:cmpd="sng" w14:algn="ctr">
-            <w14:noFill/>
-            <w14:prstDash w14:val="solid"/>
-            <w14:round/>
-          </w14:textOutline>
-        </w:rPr>
-        <w:t>/sec</w:t>
-      </w:r>
-      <w:r>
-        <w:rPr>
-          <w:rFonts w:ascii="Century Gothic" w:hAnsi="Century Gothic"/>
-          <w:color w:val="000000" w:themeColor="text1"/>
-          <w:sz w:val="32"/>
-          <w:szCs w:val="32"/>
-          <w:lang w:val="en-GB"/>
-          <w14:shadow w14:blurRad="38100" w14:dist="19050" w14:dir="2700000" w14:sx="100000" w14:sy="100000" w14:kx="0" w14:ky="0" w14:algn="tl">
-            <w14:schemeClr w14:val="dk1">
-              <w14:alpha w14:val="60000"/>
-            </w14:schemeClr>
-          </w14:shadow>
-          <w14:textOutline w14:w="0" w14:cap="flat" w14:cmpd="sng" w14:algn="ctr">
-            <w14:noFill/>
-            <w14:prstDash w14:val="solid"/>
-            <w14:round/>
-          </w14:textOutline>
-        </w:rPr>
-        <w:t>)</w:t>
-      </w:r>
-      <w:r>
-        <w:rPr>
-          <w:rFonts w:ascii="Century Gothic" w:hAnsi="Century Gothic"/>
-          <w:color w:val="000000" w:themeColor="text1"/>
-          <w:sz w:val="32"/>
-          <w:szCs w:val="32"/>
-          <w:lang w:val="en-GB"/>
-          <w14:shadow w14:blurRad="38100" w14:dist="19050" w14:dir="2700000" w14:sx="100000" w14:sy="100000" w14:kx="0" w14:ky="0" w14:algn="tl">
-            <w14:schemeClr w14:val="dk1">
-              <w14:alpha w14:val="60000"/>
-            </w14:schemeClr>
-          </w14:shadow>
-          <w14:textOutline w14:w="0" w14:cap="flat" w14:cmpd="sng" w14:algn="ctr">
-            <w14:noFill/>
-            <w14:prstDash w14:val="solid"/>
-            <w14:round/>
-          </w14:textOutline>
-        </w:rPr>
-        <w:t xml:space="preserve"> </w:t>
-      </w:r>
-      <w:r>
-        <w:rPr>
-          <w:rFonts w:ascii="Century Gothic" w:hAnsi="Century Gothic"/>
-          <w:color w:val="000000" w:themeColor="text1"/>
-          <w:sz w:val="32"/>
-          <w:szCs w:val="32"/>
-          <w:lang w:val="en-GB"/>
-          <w14:shadow w14:blurRad="38100" w14:dist="19050" w14:dir="2700000" w14:sx="100000" w14:sy="100000" w14:kx="0" w14:ky="0" w14:algn="tl">
-            <w14:schemeClr w14:val="dk1">
-              <w14:alpha w14:val="60000"/>
-            </w14:schemeClr>
-          </w14:shadow>
-          <w14:textOutline w14:w="0" w14:cap="flat" w14:cmpd="sng" w14:algn="ctr">
-            <w14:noFill/>
-            <w14:prstDash w14:val="solid"/>
-            <w14:round/>
-          </w14:textOutline>
-        </w:rPr>
-        <w:t>= ref_vel</w:t>
-      </w:r>
+        <w:t xml:space="preserve">Velocity is given by us (max is 25m/sec) = </w:t>
+      </w:r>
+      <w:proofErr w:type="spellStart"/>
+      <w:r>
+        <w:rPr>
+          <w:rFonts w:ascii="Century Gothic" w:hAnsi="Century Gothic"/>
+          <w:color w:val="000000" w:themeColor="text1"/>
+          <w:sz w:val="32"/>
+          <w:szCs w:val="32"/>
+          <w:lang w:val="en-GB"/>
+          <w14:shadow w14:blurRad="38100" w14:dist="19050" w14:dir="2700000" w14:sx="100000" w14:sy="100000" w14:kx="0" w14:ky="0" w14:algn="tl">
+            <w14:schemeClr w14:val="dk1">
+              <w14:alpha w14:val="60000"/>
+            </w14:schemeClr>
+          </w14:shadow>
+          <w14:textOutline w14:w="0" w14:cap="flat" w14:cmpd="sng" w14:algn="ctr">
+            <w14:noFill/>
+            <w14:prstDash w14:val="solid"/>
+            <w14:round/>
+          </w14:textOutline>
+        </w:rPr>
+        <w:t>ref_vel</w:t>
+      </w:r>
+      <w:proofErr w:type="spellEnd"/>
     </w:p>
     <w:p>
       <w:pPr>
@@ -7167,28 +6549,30 @@
             <w14:round/>
           </w14:textOutline>
         </w:rPr>
-        <w:t xml:space="preserve">In MPH </w:t>
-      </w:r>
-      <w:r>
-        <w:rPr>
-          <w:rFonts w:ascii="Century Gothic" w:hAnsi="Century Gothic"/>
-          <w:color w:val="000000" w:themeColor="text1"/>
-          <w:sz w:val="32"/>
-          <w:szCs w:val="32"/>
-          <w:lang w:val="en-GB"/>
-          <w14:shadow w14:blurRad="38100" w14:dist="19050" w14:dir="2700000" w14:sx="100000" w14:sy="100000" w14:kx="0" w14:ky="0" w14:algn="tl">
-            <w14:schemeClr w14:val="dk1">
-              <w14:alpha w14:val="60000"/>
-            </w14:schemeClr>
-          </w14:shadow>
-          <w14:textOutline w14:w="0" w14:cap="flat" w14:cmpd="sng" w14:algn="ctr">
-            <w14:noFill/>
-            <w14:prstDash w14:val="solid"/>
-            <w14:round/>
-          </w14:textOutline>
-        </w:rPr>
-        <w:t>= ref_vel</w:t>
-      </w:r>
+        <w:t xml:space="preserve">In MPH = </w:t>
+      </w:r>
+      <w:proofErr w:type="spellStart"/>
+      <w:r>
+        <w:rPr>
+          <w:rFonts w:ascii="Century Gothic" w:hAnsi="Century Gothic"/>
+          <w:color w:val="000000" w:themeColor="text1"/>
+          <w:sz w:val="32"/>
+          <w:szCs w:val="32"/>
+          <w:lang w:val="en-GB"/>
+          <w14:shadow w14:blurRad="38100" w14:dist="19050" w14:dir="2700000" w14:sx="100000" w14:sy="100000" w14:kx="0" w14:ky="0" w14:algn="tl">
+            <w14:schemeClr w14:val="dk1">
+              <w14:alpha w14:val="60000"/>
+            </w14:schemeClr>
+          </w14:shadow>
+          <w14:textOutline w14:w="0" w14:cap="flat" w14:cmpd="sng" w14:algn="ctr">
+            <w14:noFill/>
+            <w14:prstDash w14:val="solid"/>
+            <w14:round/>
+          </w14:textOutline>
+        </w:rPr>
+        <w:t>ref_vel</w:t>
+      </w:r>
+      <w:proofErr w:type="spellEnd"/>
       <w:r>
         <w:rPr>
           <w:rFonts w:ascii="Century Gothic" w:hAnsi="Century Gothic"/>
@@ -7253,88 +6637,9 @@
             <w14:round/>
           </w14:textOutline>
         </w:rPr>
-        <w:t xml:space="preserve">Distance </w:t>
-      </w:r>
-      <w:r>
-        <w:rPr>
-          <w:rFonts w:ascii="Century Gothic" w:hAnsi="Century Gothic"/>
-          <w:color w:val="000000" w:themeColor="text1"/>
-          <w:sz w:val="32"/>
-          <w:szCs w:val="32"/>
-          <w:lang w:val="en-GB"/>
-          <w14:shadow w14:blurRad="38100" w14:dist="19050" w14:dir="2700000" w14:sx="100000" w14:sy="100000" w14:kx="0" w14:ky="0" w14:algn="tl">
-            <w14:schemeClr w14:val="dk1">
-              <w14:alpha w14:val="60000"/>
-            </w14:schemeClr>
-          </w14:shadow>
-          <w14:textOutline w14:w="0" w14:cap="flat" w14:cmpd="sng" w14:algn="ctr">
-            <w14:noFill/>
-            <w14:prstDash w14:val="solid"/>
-            <w14:round/>
-          </w14:textOutline>
-        </w:rPr>
-        <w:t>between</w:t>
-      </w:r>
-      <w:r>
-        <w:rPr>
-          <w:rFonts w:ascii="Century Gothic" w:hAnsi="Century Gothic"/>
-          <w:color w:val="000000" w:themeColor="text1"/>
-          <w:sz w:val="32"/>
-          <w:szCs w:val="32"/>
-          <w:lang w:val="en-GB"/>
-          <w14:shadow w14:blurRad="38100" w14:dist="19050" w14:dir="2700000" w14:sx="100000" w14:sy="100000" w14:kx="0" w14:ky="0" w14:algn="tl">
-            <w14:schemeClr w14:val="dk1">
-              <w14:alpha w14:val="60000"/>
-            </w14:schemeClr>
-          </w14:shadow>
-          <w14:textOutline w14:w="0" w14:cap="flat" w14:cmpd="sng" w14:algn="ctr">
-            <w14:noFill/>
-            <w14:prstDash w14:val="solid"/>
-            <w14:round/>
-          </w14:textOutline>
-        </w:rPr>
-        <w:t xml:space="preserve"> </w:t>
-      </w:r>
-      <w:r>
-        <w:rPr>
-          <w:rFonts w:ascii="Century Gothic" w:hAnsi="Century Gothic"/>
-          <w:color w:val="000000" w:themeColor="text1"/>
-          <w:sz w:val="32"/>
-          <w:szCs w:val="32"/>
-          <w:lang w:val="en-GB"/>
-          <w14:shadow w14:blurRad="38100" w14:dist="19050" w14:dir="2700000" w14:sx="100000" w14:sy="100000" w14:kx="0" w14:ky="0" w14:algn="tl">
-            <w14:schemeClr w14:val="dk1">
-              <w14:alpha w14:val="60000"/>
-            </w14:schemeClr>
-          </w14:shadow>
-          <w14:textOutline w14:w="0" w14:cap="flat" w14:cmpd="sng" w14:algn="ctr">
-            <w14:noFill/>
-            <w14:prstDash w14:val="solid"/>
-            <w14:round/>
-          </w14:textOutline>
-        </w:rPr>
-        <w:t xml:space="preserve">two points = 0.002 seconds </w:t>
-      </w:r>
-      <w:r>
-        <w:rPr>
-          <w:rFonts w:ascii="Century Gothic" w:hAnsi="Century Gothic"/>
-          <w:color w:val="000000" w:themeColor="text1"/>
-          <w:sz w:val="32"/>
-          <w:szCs w:val="32"/>
-          <w:lang w:val="en-GB"/>
-          <w14:shadow w14:blurRad="38100" w14:dist="19050" w14:dir="2700000" w14:sx="100000" w14:sy="100000" w14:kx="0" w14:ky="0" w14:algn="tl">
-            <w14:schemeClr w14:val="dk1">
-              <w14:alpha w14:val="60000"/>
-            </w14:schemeClr>
-          </w14:shadow>
-          <w14:textOutline w14:w="0" w14:cap="flat" w14:cmpd="sng" w14:algn="ctr">
-            <w14:noFill/>
-            <w14:prstDash w14:val="solid"/>
-            <w14:round/>
-          </w14:textOutline>
-        </w:rPr>
-        <w:t xml:space="preserve">* </w:t>
-      </w:r>
+        <w:t xml:space="preserve">Distance between two points = 0.002 seconds * </w:t>
+      </w:r>
+      <w:proofErr w:type="spellStart"/>
       <w:r>
         <w:rPr>
           <w:rFonts w:ascii="Century Gothic" w:hAnsi="Century Gothic"/>
@@ -7355,6 +6660,7 @@
         </w:rPr>
         <w:t>ref_vel</w:t>
       </w:r>
+      <w:proofErr w:type="spellEnd"/>
     </w:p>
     <w:p>
       <w:pPr>
@@ -7400,148 +6706,9 @@
           </w14:textOutline>
         </w:rPr>
         <w:lastRenderedPageBreak/>
-        <w:t>hypotenuse</w:t>
-      </w:r>
-      <w:r>
-        <w:rPr>
-          <w:rFonts w:ascii="Century Gothic" w:hAnsi="Century Gothic"/>
-          <w:color w:val="000000" w:themeColor="text1"/>
-          <w:sz w:val="32"/>
-          <w:szCs w:val="32"/>
-          <w:lang w:val="en-GB"/>
-          <w14:shadow w14:blurRad="38100" w14:dist="19050" w14:dir="2700000" w14:sx="100000" w14:sy="100000" w14:kx="0" w14:ky="0" w14:algn="tl">
-            <w14:schemeClr w14:val="dk1">
-              <w14:alpha w14:val="60000"/>
-            </w14:schemeClr>
-          </w14:shadow>
-          <w14:textOutline w14:w="0" w14:cap="flat" w14:cmpd="sng" w14:algn="ctr">
-            <w14:noFill/>
-            <w14:prstDash w14:val="solid"/>
-            <w14:round/>
-          </w14:textOutline>
-        </w:rPr>
-        <w:t>(</w:t>
-      </w:r>
-      <w:r>
-        <w:rPr>
-          <w:rFonts w:ascii="Century Gothic" w:hAnsi="Century Gothic"/>
-          <w:color w:val="000000" w:themeColor="text1"/>
-          <w:sz w:val="32"/>
-          <w:szCs w:val="32"/>
-          <w:lang w:val="en-GB"/>
-          <w14:shadow w14:blurRad="38100" w14:dist="19050" w14:dir="2700000" w14:sx="100000" w14:sy="100000" w14:kx="0" w14:ky="0" w14:algn="tl">
-            <w14:schemeClr w14:val="dk1">
-              <w14:alpha w14:val="60000"/>
-            </w14:schemeClr>
-          </w14:shadow>
-          <w14:textOutline w14:w="0" w14:cap="flat" w14:cmpd="sng" w14:algn="ctr">
-            <w14:noFill/>
-            <w14:prstDash w14:val="solid"/>
-            <w14:round/>
-          </w14:textOutline>
-        </w:rPr>
-        <w:t>total d</w:t>
-      </w:r>
-      <w:r>
-        <w:rPr>
-          <w:rFonts w:ascii="Century Gothic" w:hAnsi="Century Gothic"/>
-          <w:color w:val="000000" w:themeColor="text1"/>
-          <w:sz w:val="32"/>
-          <w:szCs w:val="32"/>
-          <w:lang w:val="en-GB"/>
-          <w14:shadow w14:blurRad="38100" w14:dist="19050" w14:dir="2700000" w14:sx="100000" w14:sy="100000" w14:kx="0" w14:ky="0" w14:algn="tl">
-            <w14:schemeClr w14:val="dk1">
-              <w14:alpha w14:val="60000"/>
-            </w14:schemeClr>
-          </w14:shadow>
-          <w14:textOutline w14:w="0" w14:cap="flat" w14:cmpd="sng" w14:algn="ctr">
-            <w14:noFill/>
-            <w14:prstDash w14:val="solid"/>
-            <w14:round/>
-          </w14:textOutline>
-        </w:rPr>
-        <w:t>istance</w:t>
-      </w:r>
-      <w:r>
-        <w:rPr>
-          <w:rFonts w:ascii="Century Gothic" w:hAnsi="Century Gothic"/>
-          <w:color w:val="000000" w:themeColor="text1"/>
-          <w:sz w:val="32"/>
-          <w:szCs w:val="32"/>
-          <w:lang w:val="en-GB"/>
-          <w14:shadow w14:blurRad="38100" w14:dist="19050" w14:dir="2700000" w14:sx="100000" w14:sy="100000" w14:kx="0" w14:ky="0" w14:algn="tl">
-            <w14:schemeClr w14:val="dk1">
-              <w14:alpha w14:val="60000"/>
-            </w14:schemeClr>
-          </w14:shadow>
-          <w14:textOutline w14:w="0" w14:cap="flat" w14:cmpd="sng" w14:algn="ctr">
-            <w14:noFill/>
-            <w14:prstDash w14:val="solid"/>
-            <w14:round/>
-          </w14:textOutline>
-        </w:rPr>
-        <w:t>)</w:t>
-      </w:r>
-      <w:r>
-        <w:rPr>
-          <w:rFonts w:ascii="Century Gothic" w:hAnsi="Century Gothic"/>
-          <w:color w:val="000000" w:themeColor="text1"/>
-          <w:sz w:val="32"/>
-          <w:szCs w:val="32"/>
-          <w:lang w:val="en-GB"/>
-          <w14:shadow w14:blurRad="38100" w14:dist="19050" w14:dir="2700000" w14:sx="100000" w14:sy="100000" w14:kx="0" w14:ky="0" w14:algn="tl">
-            <w14:schemeClr w14:val="dk1">
-              <w14:alpha w14:val="60000"/>
-            </w14:schemeClr>
-          </w14:shadow>
-          <w14:textOutline w14:w="0" w14:cap="flat" w14:cmpd="sng" w14:algn="ctr">
-            <w14:noFill/>
-            <w14:prstDash w14:val="solid"/>
-            <w14:round/>
-          </w14:textOutline>
-        </w:rPr>
-        <w:t xml:space="preserve"> = N * </w:t>
-      </w:r>
-      <w:r>
-        <w:rPr>
-          <w:rFonts w:ascii="Century Gothic" w:hAnsi="Century Gothic"/>
-          <w:color w:val="000000" w:themeColor="text1"/>
-          <w:sz w:val="32"/>
-          <w:szCs w:val="32"/>
-          <w:lang w:val="en-GB"/>
-          <w14:shadow w14:blurRad="38100" w14:dist="19050" w14:dir="2700000" w14:sx="100000" w14:sy="100000" w14:kx="0" w14:ky="0" w14:algn="tl">
-            <w14:schemeClr w14:val="dk1">
-              <w14:alpha w14:val="60000"/>
-            </w14:schemeClr>
-          </w14:shadow>
-          <w14:textOutline w14:w="0" w14:cap="flat" w14:cmpd="sng" w14:algn="ctr">
-            <w14:noFill/>
-            <w14:prstDash w14:val="solid"/>
-            <w14:round/>
-          </w14:textOutline>
-        </w:rPr>
-        <w:t xml:space="preserve">0.002 seconds </w:t>
-      </w:r>
-      <w:r>
-        <w:rPr>
-          <w:rFonts w:ascii="Century Gothic" w:hAnsi="Century Gothic"/>
-          <w:color w:val="000000" w:themeColor="text1"/>
-          <w:sz w:val="32"/>
-          <w:szCs w:val="32"/>
-          <w:lang w:val="en-GB"/>
-          <w14:shadow w14:blurRad="38100" w14:dist="19050" w14:dir="2700000" w14:sx="100000" w14:sy="100000" w14:kx="0" w14:ky="0" w14:algn="tl">
-            <w14:schemeClr w14:val="dk1">
-              <w14:alpha w14:val="60000"/>
-            </w14:schemeClr>
-          </w14:shadow>
-          <w14:textOutline w14:w="0" w14:cap="flat" w14:cmpd="sng" w14:algn="ctr">
-            <w14:noFill/>
-            <w14:prstDash w14:val="solid"/>
-            <w14:round/>
-          </w14:textOutline>
-        </w:rPr>
-        <w:t xml:space="preserve">* </w:t>
-      </w:r>
+        <w:t xml:space="preserve">hypotenuse(total distance) = N * 0.002 seconds * </w:t>
+      </w:r>
+      <w:proofErr w:type="spellStart"/>
       <w:r>
         <w:rPr>
           <w:rFonts w:ascii="Century Gothic" w:hAnsi="Century Gothic"/>
@@ -7562,6 +6729,7 @@
         </w:rPr>
         <w:t>ref_vel</w:t>
       </w:r>
+      <w:proofErr w:type="spellEnd"/>
     </w:p>
     <w:p>
       <w:pPr>
@@ -7606,208 +6774,9 @@
             <w14:round/>
           </w14:textOutline>
         </w:rPr>
-        <w:t>Th</w:t>
-      </w:r>
-      <w:r>
-        <w:rPr>
-          <w:rFonts w:ascii="Century Gothic" w:hAnsi="Century Gothic"/>
-          <w:color w:val="000000" w:themeColor="text1"/>
-          <w:sz w:val="32"/>
-          <w:szCs w:val="32"/>
-          <w:lang w:val="en-GB"/>
-          <w14:shadow w14:blurRad="38100" w14:dist="19050" w14:dir="2700000" w14:sx="100000" w14:sy="100000" w14:kx="0" w14:ky="0" w14:algn="tl">
-            <w14:schemeClr w14:val="dk1">
-              <w14:alpha w14:val="60000"/>
-            </w14:schemeClr>
-          </w14:shadow>
-          <w14:textOutline w14:w="0" w14:cap="flat" w14:cmpd="sng" w14:algn="ctr">
-            <w14:noFill/>
-            <w14:prstDash w14:val="solid"/>
-            <w14:round/>
-          </w14:textOutline>
-        </w:rPr>
-        <w:t>e</w:t>
-      </w:r>
-      <w:r>
-        <w:rPr>
-          <w:rFonts w:ascii="Century Gothic" w:hAnsi="Century Gothic"/>
-          <w:color w:val="000000" w:themeColor="text1"/>
-          <w:sz w:val="32"/>
-          <w:szCs w:val="32"/>
-          <w:lang w:val="en-GB"/>
-          <w14:shadow w14:blurRad="38100" w14:dist="19050" w14:dir="2700000" w14:sx="100000" w14:sy="100000" w14:kx="0" w14:ky="0" w14:algn="tl">
-            <w14:schemeClr w14:val="dk1">
-              <w14:alpha w14:val="60000"/>
-            </w14:schemeClr>
-          </w14:shadow>
-          <w14:textOutline w14:w="0" w14:cap="flat" w14:cmpd="sng" w14:algn="ctr">
-            <w14:noFill/>
-            <w14:prstDash w14:val="solid"/>
-            <w14:round/>
-          </w14:textOutline>
-        </w:rPr>
-        <w:t>refore, the numb</w:t>
-      </w:r>
-      <w:r>
-        <w:rPr>
-          <w:rFonts w:ascii="Century Gothic" w:hAnsi="Century Gothic"/>
-          <w:color w:val="000000" w:themeColor="text1"/>
-          <w:sz w:val="32"/>
-          <w:szCs w:val="32"/>
-          <w:lang w:val="en-GB"/>
-          <w14:shadow w14:blurRad="38100" w14:dist="19050" w14:dir="2700000" w14:sx="100000" w14:sy="100000" w14:kx="0" w14:ky="0" w14:algn="tl">
-            <w14:schemeClr w14:val="dk1">
-              <w14:alpha w14:val="60000"/>
-            </w14:schemeClr>
-          </w14:shadow>
-          <w14:textOutline w14:w="0" w14:cap="flat" w14:cmpd="sng" w14:algn="ctr">
-            <w14:noFill/>
-            <w14:prstDash w14:val="solid"/>
-            <w14:round/>
-          </w14:textOutline>
-        </w:rPr>
-        <w:t>er of N points</w:t>
-      </w:r>
-      <w:r>
-        <w:rPr>
-          <w:rFonts w:ascii="Century Gothic" w:hAnsi="Century Gothic"/>
-          <w:color w:val="000000" w:themeColor="text1"/>
-          <w:sz w:val="32"/>
-          <w:szCs w:val="32"/>
-          <w:lang w:val="en-GB"/>
-          <w14:shadow w14:blurRad="38100" w14:dist="19050" w14:dir="2700000" w14:sx="100000" w14:sy="100000" w14:kx="0" w14:ky="0" w14:algn="tl">
-            <w14:schemeClr w14:val="dk1">
-              <w14:alpha w14:val="60000"/>
-            </w14:schemeClr>
-          </w14:shadow>
-          <w14:textOutline w14:w="0" w14:cap="flat" w14:cmpd="sng" w14:algn="ctr">
-            <w14:noFill/>
-            <w14:prstDash w14:val="solid"/>
-            <w14:round/>
-          </w14:textOutline>
-        </w:rPr>
-        <w:t xml:space="preserve"> </w:t>
-      </w:r>
-      <w:r>
-        <w:rPr>
-          <w:rFonts w:ascii="Century Gothic" w:hAnsi="Century Gothic"/>
-          <w:color w:val="000000" w:themeColor="text1"/>
-          <w:sz w:val="32"/>
-          <w:szCs w:val="32"/>
-          <w:lang w:val="en-GB"/>
-          <w14:shadow w14:blurRad="38100" w14:dist="19050" w14:dir="2700000" w14:sx="100000" w14:sy="100000" w14:kx="0" w14:ky="0" w14:algn="tl">
-            <w14:schemeClr w14:val="dk1">
-              <w14:alpha w14:val="60000"/>
-            </w14:schemeClr>
-          </w14:shadow>
-          <w14:textOutline w14:w="0" w14:cap="flat" w14:cmpd="sng" w14:algn="ctr">
-            <w14:noFill/>
-            <w14:prstDash w14:val="solid"/>
-            <w14:round/>
-          </w14:textOutline>
-        </w:rPr>
-        <w:t xml:space="preserve">= </w:t>
-      </w:r>
-      <w:r>
-        <w:rPr>
-          <w:rFonts w:ascii="Century Gothic" w:hAnsi="Century Gothic"/>
-          <w:color w:val="000000" w:themeColor="text1"/>
-          <w:sz w:val="32"/>
-          <w:szCs w:val="32"/>
-          <w:lang w:val="en-GB"/>
-          <w14:shadow w14:blurRad="38100" w14:dist="19050" w14:dir="2700000" w14:sx="100000" w14:sy="100000" w14:kx="0" w14:ky="0" w14:algn="tl">
-            <w14:schemeClr w14:val="dk1">
-              <w14:alpha w14:val="60000"/>
-            </w14:schemeClr>
-          </w14:shadow>
-          <w14:textOutline w14:w="0" w14:cap="flat" w14:cmpd="sng" w14:algn="ctr">
-            <w14:noFill/>
-            <w14:prstDash w14:val="solid"/>
-            <w14:round/>
-          </w14:textOutline>
-        </w:rPr>
-        <w:t>H</w:t>
-      </w:r>
-      <w:r>
-        <w:rPr>
-          <w:rFonts w:ascii="Century Gothic" w:hAnsi="Century Gothic"/>
-          <w:color w:val="000000" w:themeColor="text1"/>
-          <w:sz w:val="32"/>
-          <w:szCs w:val="32"/>
-          <w:lang w:val="en-GB"/>
-          <w14:shadow w14:blurRad="38100" w14:dist="19050" w14:dir="2700000" w14:sx="100000" w14:sy="100000" w14:kx="0" w14:ky="0" w14:algn="tl">
-            <w14:schemeClr w14:val="dk1">
-              <w14:alpha w14:val="60000"/>
-            </w14:schemeClr>
-          </w14:shadow>
-          <w14:textOutline w14:w="0" w14:cap="flat" w14:cmpd="sng" w14:algn="ctr">
-            <w14:noFill/>
-            <w14:prstDash w14:val="solid"/>
-            <w14:round/>
-          </w14:textOutline>
-        </w:rPr>
-        <w:t>ypotenuse</w:t>
-      </w:r>
-      <w:r>
-        <w:rPr>
-          <w:rFonts w:ascii="Century Gothic" w:hAnsi="Century Gothic"/>
-          <w:color w:val="000000" w:themeColor="text1"/>
-          <w:sz w:val="32"/>
-          <w:szCs w:val="32"/>
-          <w:lang w:val="en-GB"/>
-          <w14:shadow w14:blurRad="38100" w14:dist="19050" w14:dir="2700000" w14:sx="100000" w14:sy="100000" w14:kx="0" w14:ky="0" w14:algn="tl">
-            <w14:schemeClr w14:val="dk1">
-              <w14:alpha w14:val="60000"/>
-            </w14:schemeClr>
-          </w14:shadow>
-          <w14:textOutline w14:w="0" w14:cap="flat" w14:cmpd="sng" w14:algn="ctr">
-            <w14:noFill/>
-            <w14:prstDash w14:val="solid"/>
-            <w14:round/>
-          </w14:textOutline>
-        </w:rPr>
-        <w:t xml:space="preserve"> / </w:t>
-      </w:r>
-      <w:r>
-        <w:rPr>
-          <w:rFonts w:ascii="Century Gothic" w:hAnsi="Century Gothic"/>
-          <w:color w:val="000000" w:themeColor="text1"/>
-          <w:sz w:val="32"/>
-          <w:szCs w:val="32"/>
-          <w:lang w:val="en-GB"/>
-          <w14:shadow w14:blurRad="38100" w14:dist="19050" w14:dir="2700000" w14:sx="100000" w14:sy="100000" w14:kx="0" w14:ky="0" w14:algn="tl">
-            <w14:schemeClr w14:val="dk1">
-              <w14:alpha w14:val="60000"/>
-            </w14:schemeClr>
-          </w14:shadow>
-          <w14:textOutline w14:w="0" w14:cap="flat" w14:cmpd="sng" w14:algn="ctr">
-            <w14:noFill/>
-            <w14:prstDash w14:val="solid"/>
-            <w14:round/>
-          </w14:textOutline>
-        </w:rPr>
-        <w:t xml:space="preserve">0.002 seconds </w:t>
-      </w:r>
-      <w:r>
-        <w:rPr>
-          <w:rFonts w:ascii="Century Gothic" w:hAnsi="Century Gothic"/>
-          <w:color w:val="000000" w:themeColor="text1"/>
-          <w:sz w:val="32"/>
-          <w:szCs w:val="32"/>
-          <w:lang w:val="en-GB"/>
-          <w14:shadow w14:blurRad="38100" w14:dist="19050" w14:dir="2700000" w14:sx="100000" w14:sy="100000" w14:kx="0" w14:ky="0" w14:algn="tl">
-            <w14:schemeClr w14:val="dk1">
-              <w14:alpha w14:val="60000"/>
-            </w14:schemeClr>
-          </w14:shadow>
-          <w14:textOutline w14:w="0" w14:cap="flat" w14:cmpd="sng" w14:algn="ctr">
-            <w14:noFill/>
-            <w14:prstDash w14:val="solid"/>
-            <w14:round/>
-          </w14:textOutline>
-        </w:rPr>
-        <w:t xml:space="preserve">* </w:t>
-      </w:r>
+        <w:t xml:space="preserve">Therefore, the number of N points = Hypotenuse / 0.002 seconds * </w:t>
+      </w:r>
+      <w:proofErr w:type="spellStart"/>
       <w:r>
         <w:rPr>
           <w:rFonts w:ascii="Century Gothic" w:hAnsi="Century Gothic"/>
@@ -7828,285 +6797,26 @@
         </w:rPr>
         <w:t>ref_vel</w:t>
       </w:r>
-      <w:r>
-        <w:rPr>
-          <w:rFonts w:ascii="Century Gothic" w:hAnsi="Century Gothic"/>
-          <w:color w:val="000000" w:themeColor="text1"/>
-          <w:sz w:val="32"/>
-          <w:szCs w:val="32"/>
-          <w:lang w:val="en-GB"/>
-          <w14:shadow w14:blurRad="38100" w14:dist="19050" w14:dir="2700000" w14:sx="100000" w14:sy="100000" w14:kx="0" w14:ky="0" w14:algn="tl">
-            <w14:schemeClr w14:val="dk1">
-              <w14:alpha w14:val="60000"/>
-            </w14:schemeClr>
-          </w14:shadow>
-          <w14:textOutline w14:w="0" w14:cap="flat" w14:cmpd="sng" w14:algn="ctr">
-            <w14:noFill/>
-            <w14:prstDash w14:val="solid"/>
-            <w14:round/>
-          </w14:textOutline>
-        </w:rPr>
-        <w:t>. Since the number of N points are calculated in a loop of remining path p</w:t>
-      </w:r>
-      <w:r>
-        <w:rPr>
-          <w:rFonts w:ascii="Century Gothic" w:hAnsi="Century Gothic"/>
-          <w:color w:val="000000" w:themeColor="text1"/>
-          <w:sz w:val="32"/>
-          <w:szCs w:val="32"/>
-          <w:lang w:val="en-GB"/>
-          <w14:shadow w14:blurRad="38100" w14:dist="19050" w14:dir="2700000" w14:sx="100000" w14:sy="100000" w14:kx="0" w14:ky="0" w14:algn="tl">
-            <w14:schemeClr w14:val="dk1">
-              <w14:alpha w14:val="60000"/>
-            </w14:schemeClr>
-          </w14:shadow>
-          <w14:textOutline w14:w="0" w14:cap="flat" w14:cmpd="sng" w14:algn="ctr">
-            <w14:noFill/>
-            <w14:prstDash w14:val="solid"/>
-            <w14:round/>
-          </w14:textOutline>
-        </w:rPr>
-        <w:t>oints, it could keep changing due to the change in velocity in each loo</w:t>
-      </w:r>
-      <w:r>
-        <w:rPr>
-          <w:rFonts w:ascii="Century Gothic" w:hAnsi="Century Gothic"/>
-          <w:color w:val="000000" w:themeColor="text1"/>
-          <w:sz w:val="32"/>
-          <w:szCs w:val="32"/>
-          <w:lang w:val="en-GB"/>
-          <w14:shadow w14:blurRad="38100" w14:dist="19050" w14:dir="2700000" w14:sx="100000" w14:sy="100000" w14:kx="0" w14:ky="0" w14:algn="tl">
-            <w14:schemeClr w14:val="dk1">
-              <w14:alpha w14:val="60000"/>
-            </w14:schemeClr>
-          </w14:shadow>
-          <w14:textOutline w14:w="0" w14:cap="flat" w14:cmpd="sng" w14:algn="ctr">
-            <w14:noFill/>
-            <w14:prstDash w14:val="solid"/>
-            <w14:round/>
-          </w14:textOutline>
-        </w:rPr>
-        <w:t>p.</w:t>
-      </w:r>
-      <w:r>
-        <w:rPr>
-          <w:rFonts w:ascii="Century Gothic" w:hAnsi="Century Gothic"/>
-          <w:color w:val="000000" w:themeColor="text1"/>
-          <w:sz w:val="32"/>
-          <w:szCs w:val="32"/>
-          <w:lang w:val="en-GB"/>
-          <w14:shadow w14:blurRad="38100" w14:dist="19050" w14:dir="2700000" w14:sx="100000" w14:sy="100000" w14:kx="0" w14:ky="0" w14:algn="tl">
-            <w14:schemeClr w14:val="dk1">
-              <w14:alpha w14:val="60000"/>
-            </w14:schemeClr>
-          </w14:shadow>
-          <w14:textOutline w14:w="0" w14:cap="flat" w14:cmpd="sng" w14:algn="ctr">
-            <w14:noFill/>
-            <w14:prstDash w14:val="solid"/>
-            <w14:round/>
-          </w14:textOutline>
-        </w:rPr>
-        <w:t xml:space="preserve"> </w:t>
-      </w:r>
-      <w:r>
-        <w:rPr>
-          <w:rFonts w:ascii="Century Gothic" w:hAnsi="Century Gothic"/>
-          <w:color w:val="000000" w:themeColor="text1"/>
-          <w:sz w:val="32"/>
-          <w:szCs w:val="32"/>
-          <w:lang w:val="en-GB"/>
-          <w14:shadow w14:blurRad="38100" w14:dist="19050" w14:dir="2700000" w14:sx="100000" w14:sy="100000" w14:kx="0" w14:ky="0" w14:algn="tl">
-            <w14:schemeClr w14:val="dk1">
-              <w14:alpha w14:val="60000"/>
-            </w14:schemeClr>
-          </w14:shadow>
-          <w14:textOutline w14:w="0" w14:cap="flat" w14:cmpd="sng" w14:algn="ctr">
-            <w14:noFill/>
-            <w14:prstDash w14:val="solid"/>
-            <w14:round/>
-          </w14:textOutline>
-        </w:rPr>
-        <w:t xml:space="preserve">As the </w:t>
-      </w:r>
-      <w:r>
-        <w:rPr>
-          <w:rFonts w:ascii="Century Gothic" w:hAnsi="Century Gothic"/>
-          <w:color w:val="000000" w:themeColor="text1"/>
-          <w:sz w:val="32"/>
-          <w:szCs w:val="32"/>
-          <w:lang w:val="en-GB"/>
-          <w14:shadow w14:blurRad="38100" w14:dist="19050" w14:dir="2700000" w14:sx="100000" w14:sy="100000" w14:kx="0" w14:ky="0" w14:algn="tl">
-            <w14:schemeClr w14:val="dk1">
-              <w14:alpha w14:val="60000"/>
-            </w14:schemeClr>
-          </w14:shadow>
-          <w14:textOutline w14:w="0" w14:cap="flat" w14:cmpd="sng" w14:algn="ctr">
-            <w14:noFill/>
-            <w14:prstDash w14:val="solid"/>
-            <w14:round/>
-          </w14:textOutline>
-        </w:rPr>
-        <w:t>velocity in</w:t>
-      </w:r>
-      <w:r>
-        <w:rPr>
-          <w:rFonts w:ascii="Century Gothic" w:hAnsi="Century Gothic"/>
-          <w:color w:val="000000" w:themeColor="text1"/>
-          <w:sz w:val="32"/>
-          <w:szCs w:val="32"/>
-          <w:lang w:val="en-GB"/>
-          <w14:shadow w14:blurRad="38100" w14:dist="19050" w14:dir="2700000" w14:sx="100000" w14:sy="100000" w14:kx="0" w14:ky="0" w14:algn="tl">
-            <w14:schemeClr w14:val="dk1">
-              <w14:alpha w14:val="60000"/>
-            </w14:schemeClr>
-          </w14:shadow>
-          <w14:textOutline w14:w="0" w14:cap="flat" w14:cmpd="sng" w14:algn="ctr">
-            <w14:noFill/>
-            <w14:prstDash w14:val="solid"/>
-            <w14:round/>
-          </w14:textOutline>
-        </w:rPr>
-        <w:t xml:space="preserve">creases, N points </w:t>
-      </w:r>
-      <w:r>
-        <w:rPr>
-          <w:rFonts w:ascii="Century Gothic" w:hAnsi="Century Gothic"/>
-          <w:color w:val="000000" w:themeColor="text1"/>
-          <w:sz w:val="32"/>
-          <w:szCs w:val="32"/>
-          <w:lang w:val="en-GB"/>
-          <w14:shadow w14:blurRad="38100" w14:dist="19050" w14:dir="2700000" w14:sx="100000" w14:sy="100000" w14:kx="0" w14:ky="0" w14:algn="tl">
-            <w14:schemeClr w14:val="dk1">
-              <w14:alpha w14:val="60000"/>
-            </w14:schemeClr>
-          </w14:shadow>
-          <w14:textOutline w14:w="0" w14:cap="flat" w14:cmpd="sng" w14:algn="ctr">
-            <w14:noFill/>
-            <w14:prstDash w14:val="solid"/>
-            <w14:round/>
-          </w14:textOutline>
-        </w:rPr>
-        <w:t>reduces</w:t>
-      </w:r>
-      <w:r>
-        <w:rPr>
-          <w:rFonts w:ascii="Century Gothic" w:hAnsi="Century Gothic"/>
-          <w:color w:val="000000" w:themeColor="text1"/>
-          <w:sz w:val="32"/>
-          <w:szCs w:val="32"/>
-          <w:lang w:val="en-GB"/>
-          <w14:shadow w14:blurRad="38100" w14:dist="19050" w14:dir="2700000" w14:sx="100000" w14:sy="100000" w14:kx="0" w14:ky="0" w14:algn="tl">
-            <w14:schemeClr w14:val="dk1">
-              <w14:alpha w14:val="60000"/>
-            </w14:schemeClr>
-          </w14:shadow>
-          <w14:textOutline w14:w="0" w14:cap="flat" w14:cmpd="sng" w14:algn="ctr">
-            <w14:noFill/>
-            <w14:prstDash w14:val="solid"/>
-            <w14:round/>
-          </w14:textOutline>
-        </w:rPr>
-        <w:t xml:space="preserve"> and the </w:t>
-      </w:r>
-      <w:r>
-        <w:rPr>
-          <w:rFonts w:ascii="Century Gothic" w:hAnsi="Century Gothic"/>
-          <w:color w:val="000000" w:themeColor="text1"/>
-          <w:sz w:val="32"/>
-          <w:szCs w:val="32"/>
-          <w:lang w:val="en-GB"/>
-          <w14:shadow w14:blurRad="38100" w14:dist="19050" w14:dir="2700000" w14:sx="100000" w14:sy="100000" w14:kx="0" w14:ky="0" w14:algn="tl">
-            <w14:schemeClr w14:val="dk1">
-              <w14:alpha w14:val="60000"/>
-            </w14:schemeClr>
-          </w14:shadow>
-          <w14:textOutline w14:w="0" w14:cap="flat" w14:cmpd="sng" w14:algn="ctr">
-            <w14:noFill/>
-            <w14:prstDash w14:val="solid"/>
-            <w14:round/>
-          </w14:textOutline>
-        </w:rPr>
-        <w:t>dis</w:t>
-      </w:r>
-      <w:r>
-        <w:rPr>
-          <w:rFonts w:ascii="Century Gothic" w:hAnsi="Century Gothic"/>
-          <w:color w:val="000000" w:themeColor="text1"/>
-          <w:sz w:val="32"/>
-          <w:szCs w:val="32"/>
-          <w:lang w:val="en-GB"/>
-          <w14:shadow w14:blurRad="38100" w14:dist="19050" w14:dir="2700000" w14:sx="100000" w14:sy="100000" w14:kx="0" w14:ky="0" w14:algn="tl">
-            <w14:schemeClr w14:val="dk1">
-              <w14:alpha w14:val="60000"/>
-            </w14:schemeClr>
-          </w14:shadow>
-          <w14:textOutline w14:w="0" w14:cap="flat" w14:cmpd="sng" w14:algn="ctr">
-            <w14:noFill/>
-            <w14:prstDash w14:val="solid"/>
-            <w14:round/>
-          </w14:textOutline>
-        </w:rPr>
-        <w:t>tance</w:t>
-      </w:r>
-      <w:r>
-        <w:rPr>
-          <w:rFonts w:ascii="Century Gothic" w:hAnsi="Century Gothic"/>
-          <w:color w:val="000000" w:themeColor="text1"/>
-          <w:sz w:val="32"/>
-          <w:szCs w:val="32"/>
-          <w:lang w:val="en-GB"/>
-          <w14:shadow w14:blurRad="38100" w14:dist="19050" w14:dir="2700000" w14:sx="100000" w14:sy="100000" w14:kx="0" w14:ky="0" w14:algn="tl">
-            <w14:schemeClr w14:val="dk1">
-              <w14:alpha w14:val="60000"/>
-            </w14:schemeClr>
-          </w14:shadow>
-          <w14:textOutline w14:w="0" w14:cap="flat" w14:cmpd="sng" w14:algn="ctr">
-            <w14:noFill/>
-            <w14:prstDash w14:val="solid"/>
-            <w14:round/>
-          </w14:textOutline>
-        </w:rPr>
-        <w:t xml:space="preserve"> </w:t>
-      </w:r>
-      <w:r>
-        <w:rPr>
-          <w:rFonts w:ascii="Century Gothic" w:hAnsi="Century Gothic"/>
-          <w:color w:val="000000" w:themeColor="text1"/>
-          <w:sz w:val="32"/>
-          <w:szCs w:val="32"/>
-          <w:lang w:val="en-GB"/>
-          <w14:shadow w14:blurRad="38100" w14:dist="19050" w14:dir="2700000" w14:sx="100000" w14:sy="100000" w14:kx="0" w14:ky="0" w14:algn="tl">
-            <w14:schemeClr w14:val="dk1">
-              <w14:alpha w14:val="60000"/>
-            </w14:schemeClr>
-          </w14:shadow>
-          <w14:textOutline w14:w="0" w14:cap="flat" w14:cmpd="sng" w14:algn="ctr">
-            <w14:noFill/>
-            <w14:prstDash w14:val="solid"/>
-            <w14:round/>
-          </w14:textOutline>
-        </w:rPr>
-        <w:t xml:space="preserve">between </w:t>
-      </w:r>
-      <w:r>
-        <w:rPr>
-          <w:rFonts w:ascii="Century Gothic" w:hAnsi="Century Gothic"/>
-          <w:color w:val="000000" w:themeColor="text1"/>
-          <w:sz w:val="32"/>
-          <w:szCs w:val="32"/>
-          <w:lang w:val="en-GB"/>
-          <w14:shadow w14:blurRad="38100" w14:dist="19050" w14:dir="2700000" w14:sx="100000" w14:sy="100000" w14:kx="0" w14:ky="0" w14:algn="tl">
-            <w14:schemeClr w14:val="dk1">
-              <w14:alpha w14:val="60000"/>
-            </w14:schemeClr>
-          </w14:shadow>
-          <w14:textOutline w14:w="0" w14:cap="flat" w14:cmpd="sng" w14:algn="ctr">
-            <w14:noFill/>
-            <w14:prstDash w14:val="solid"/>
-            <w14:round/>
-          </w14:textOutline>
-        </w:rPr>
-        <w:t>two points increases.</w:t>
+      <w:proofErr w:type="spellEnd"/>
+      <w:r>
+        <w:rPr>
+          <w:rFonts w:ascii="Century Gothic" w:hAnsi="Century Gothic"/>
+          <w:color w:val="000000" w:themeColor="text1"/>
+          <w:sz w:val="32"/>
+          <w:szCs w:val="32"/>
+          <w:lang w:val="en-GB"/>
+          <w14:shadow w14:blurRad="38100" w14:dist="19050" w14:dir="2700000" w14:sx="100000" w14:sy="100000" w14:kx="0" w14:ky="0" w14:algn="tl">
+            <w14:schemeClr w14:val="dk1">
+              <w14:alpha w14:val="60000"/>
+            </w14:schemeClr>
+          </w14:shadow>
+          <w14:textOutline w14:w="0" w14:cap="flat" w14:cmpd="sng" w14:algn="ctr">
+            <w14:noFill/>
+            <w14:prstDash w14:val="solid"/>
+            <w14:round/>
+          </w14:textOutline>
+        </w:rPr>
+        <w:t>. Since the number of N points are calculated in a loop of remining path points, it could keep changing due to the change in velocity in each loop. As the velocity increases, N points reduces and the distance between two points increases.</w:t>
       </w:r>
     </w:p>
     <w:p>
@@ -8152,467 +6862,7 @@
             <w14:round/>
           </w14:textOutline>
         </w:rPr>
-        <w:t xml:space="preserve">Now that we know every point on the </w:t>
-      </w:r>
-      <w:r>
-        <w:rPr>
-          <w:rFonts w:ascii="Century Gothic" w:hAnsi="Century Gothic"/>
-          <w:color w:val="000000" w:themeColor="text1"/>
-          <w:sz w:val="32"/>
-          <w:szCs w:val="32"/>
-          <w:lang w:val="en-GB"/>
-          <w14:shadow w14:blurRad="38100" w14:dist="19050" w14:dir="2700000" w14:sx="100000" w14:sy="100000" w14:kx="0" w14:ky="0" w14:algn="tl">
-            <w14:schemeClr w14:val="dk1">
-              <w14:alpha w14:val="60000"/>
-            </w14:schemeClr>
-          </w14:shadow>
-          <w14:textOutline w14:w="0" w14:cap="flat" w14:cmpd="sng" w14:algn="ctr">
-            <w14:noFill/>
-            <w14:prstDash w14:val="solid"/>
-            <w14:round/>
-          </w14:textOutline>
-        </w:rPr>
-        <w:t>hypotenuse</w:t>
-      </w:r>
-      <w:r>
-        <w:rPr>
-          <w:rFonts w:ascii="Century Gothic" w:hAnsi="Century Gothic"/>
-          <w:color w:val="000000" w:themeColor="text1"/>
-          <w:sz w:val="32"/>
-          <w:szCs w:val="32"/>
-          <w:lang w:val="en-GB"/>
-          <w14:shadow w14:blurRad="38100" w14:dist="19050" w14:dir="2700000" w14:sx="100000" w14:sy="100000" w14:kx="0" w14:ky="0" w14:algn="tl">
-            <w14:schemeClr w14:val="dk1">
-              <w14:alpha w14:val="60000"/>
-            </w14:schemeClr>
-          </w14:shadow>
-          <w14:textOutline w14:w="0" w14:cap="flat" w14:cmpd="sng" w14:algn="ctr">
-            <w14:noFill/>
-            <w14:prstDash w14:val="solid"/>
-            <w14:round/>
-          </w14:textOutline>
-        </w:rPr>
-        <w:t xml:space="preserve">, we can </w:t>
-      </w:r>
-      <w:r>
-        <w:rPr>
-          <w:rFonts w:ascii="Century Gothic" w:hAnsi="Century Gothic"/>
-          <w:color w:val="000000" w:themeColor="text1"/>
-          <w:sz w:val="32"/>
-          <w:szCs w:val="32"/>
-          <w:lang w:val="en-GB"/>
-          <w14:shadow w14:blurRad="38100" w14:dist="19050" w14:dir="2700000" w14:sx="100000" w14:sy="100000" w14:kx="0" w14:ky="0" w14:algn="tl">
-            <w14:schemeClr w14:val="dk1">
-              <w14:alpha w14:val="60000"/>
-            </w14:schemeClr>
-          </w14:shadow>
-          <w14:textOutline w14:w="0" w14:cap="flat" w14:cmpd="sng" w14:algn="ctr">
-            <w14:noFill/>
-            <w14:prstDash w14:val="solid"/>
-            <w14:round/>
-          </w14:textOutline>
-        </w:rPr>
-        <w:t>use the same N points to split</w:t>
-      </w:r>
-      <w:r>
-        <w:rPr>
-          <w:rFonts w:ascii="Century Gothic" w:hAnsi="Century Gothic"/>
-          <w:color w:val="000000" w:themeColor="text1"/>
-          <w:sz w:val="32"/>
-          <w:szCs w:val="32"/>
-          <w:lang w:val="en-GB"/>
-          <w14:shadow w14:blurRad="38100" w14:dist="19050" w14:dir="2700000" w14:sx="100000" w14:sy="100000" w14:kx="0" w14:ky="0" w14:algn="tl">
-            <w14:schemeClr w14:val="dk1">
-              <w14:alpha w14:val="60000"/>
-            </w14:schemeClr>
-          </w14:shadow>
-          <w14:textOutline w14:w="0" w14:cap="flat" w14:cmpd="sng" w14:algn="ctr">
-            <w14:noFill/>
-            <w14:prstDash w14:val="solid"/>
-            <w14:round/>
-          </w14:textOutline>
-        </w:rPr>
-        <w:t xml:space="preserve"> </w:t>
-      </w:r>
-      <w:r>
-        <w:rPr>
-          <w:rFonts w:ascii="Century Gothic" w:hAnsi="Century Gothic"/>
-          <w:color w:val="000000" w:themeColor="text1"/>
-          <w:sz w:val="32"/>
-          <w:szCs w:val="32"/>
-          <w:lang w:val="en-GB"/>
-          <w14:shadow w14:blurRad="38100" w14:dist="19050" w14:dir="2700000" w14:sx="100000" w14:sy="100000" w14:kx="0" w14:ky="0" w14:algn="tl">
-            <w14:schemeClr w14:val="dk1">
-              <w14:alpha w14:val="60000"/>
-            </w14:schemeClr>
-          </w14:shadow>
-          <w14:textOutline w14:w="0" w14:cap="flat" w14:cmpd="sng" w14:algn="ctr">
-            <w14:noFill/>
-            <w14:prstDash w14:val="solid"/>
-            <w14:round/>
-          </w14:textOutline>
-        </w:rPr>
-        <w:t xml:space="preserve">x </w:t>
-      </w:r>
-      <w:r>
-        <w:rPr>
-          <w:rFonts w:ascii="Century Gothic" w:hAnsi="Century Gothic"/>
-          <w:color w:val="000000" w:themeColor="text1"/>
-          <w:sz w:val="32"/>
-          <w:szCs w:val="32"/>
-          <w:lang w:val="en-GB"/>
-          <w14:shadow w14:blurRad="38100" w14:dist="19050" w14:dir="2700000" w14:sx="100000" w14:sy="100000" w14:kx="0" w14:ky="0" w14:algn="tl">
-            <w14:schemeClr w14:val="dk1">
-              <w14:alpha w14:val="60000"/>
-            </w14:schemeClr>
-          </w14:shadow>
-          <w14:textOutline w14:w="0" w14:cap="flat" w14:cmpd="sng" w14:algn="ctr">
-            <w14:noFill/>
-            <w14:prstDash w14:val="solid"/>
-            <w14:round/>
-          </w14:textOutline>
-        </w:rPr>
-        <w:t>–</w:t>
-      </w:r>
-      <w:r>
-        <w:rPr>
-          <w:rFonts w:ascii="Century Gothic" w:hAnsi="Century Gothic"/>
-          <w:color w:val="000000" w:themeColor="text1"/>
-          <w:sz w:val="32"/>
-          <w:szCs w:val="32"/>
-          <w:lang w:val="en-GB"/>
-          <w14:shadow w14:blurRad="38100" w14:dist="19050" w14:dir="2700000" w14:sx="100000" w14:sy="100000" w14:kx="0" w14:ky="0" w14:algn="tl">
-            <w14:schemeClr w14:val="dk1">
-              <w14:alpha w14:val="60000"/>
-            </w14:schemeClr>
-          </w14:shadow>
-          <w14:textOutline w14:w="0" w14:cap="flat" w14:cmpd="sng" w14:algn="ctr">
-            <w14:noFill/>
-            <w14:prstDash w14:val="solid"/>
-            <w14:round/>
-          </w14:textOutline>
-        </w:rPr>
-        <w:t xml:space="preserve"> axis</w:t>
-      </w:r>
-      <w:r>
-        <w:rPr>
-          <w:rFonts w:ascii="Century Gothic" w:hAnsi="Century Gothic"/>
-          <w:color w:val="000000" w:themeColor="text1"/>
-          <w:sz w:val="32"/>
-          <w:szCs w:val="32"/>
-          <w:lang w:val="en-GB"/>
-          <w14:shadow w14:blurRad="38100" w14:dist="19050" w14:dir="2700000" w14:sx="100000" w14:sy="100000" w14:kx="0" w14:ky="0" w14:algn="tl">
-            <w14:schemeClr w14:val="dk1">
-              <w14:alpha w14:val="60000"/>
-            </w14:schemeClr>
-          </w14:shadow>
-          <w14:textOutline w14:w="0" w14:cap="flat" w14:cmpd="sng" w14:algn="ctr">
-            <w14:noFill/>
-            <w14:prstDash w14:val="solid"/>
-            <w14:round/>
-          </w14:textOutline>
-        </w:rPr>
-        <w:t>.</w:t>
-      </w:r>
-      <w:r>
-        <w:rPr>
-          <w:rFonts w:ascii="Century Gothic" w:hAnsi="Century Gothic"/>
-          <w:color w:val="000000" w:themeColor="text1"/>
-          <w:sz w:val="32"/>
-          <w:szCs w:val="32"/>
-          <w:lang w:val="en-GB"/>
-          <w14:shadow w14:blurRad="38100" w14:dist="19050" w14:dir="2700000" w14:sx="100000" w14:sy="100000" w14:kx="0" w14:ky="0" w14:algn="tl">
-            <w14:schemeClr w14:val="dk1">
-              <w14:alpha w14:val="60000"/>
-            </w14:schemeClr>
-          </w14:shadow>
-          <w14:textOutline w14:w="0" w14:cap="flat" w14:cmpd="sng" w14:algn="ctr">
-            <w14:noFill/>
-            <w14:prstDash w14:val="solid"/>
-            <w14:round/>
-          </w14:textOutline>
-        </w:rPr>
-        <w:t xml:space="preserve"> If we know </w:t>
-      </w:r>
-      <w:r>
-        <w:rPr>
-          <w:rFonts w:ascii="Century Gothic" w:hAnsi="Century Gothic"/>
-          <w:color w:val="000000" w:themeColor="text1"/>
-          <w:sz w:val="32"/>
-          <w:szCs w:val="32"/>
-          <w:lang w:val="en-GB"/>
-          <w14:shadow w14:blurRad="38100" w14:dist="19050" w14:dir="2700000" w14:sx="100000" w14:sy="100000" w14:kx="0" w14:ky="0" w14:algn="tl">
-            <w14:schemeClr w14:val="dk1">
-              <w14:alpha w14:val="60000"/>
-            </w14:schemeClr>
-          </w14:shadow>
-          <w14:textOutline w14:w="0" w14:cap="flat" w14:cmpd="sng" w14:algn="ctr">
-            <w14:noFill/>
-            <w14:prstDash w14:val="solid"/>
-            <w14:round/>
-          </w14:textOutline>
-        </w:rPr>
-        <w:t>x</w:t>
-      </w:r>
-      <w:r>
-        <w:rPr>
-          <w:rFonts w:ascii="Century Gothic" w:hAnsi="Century Gothic"/>
-          <w:color w:val="000000" w:themeColor="text1"/>
-          <w:sz w:val="32"/>
-          <w:szCs w:val="32"/>
-          <w:lang w:val="en-GB"/>
-          <w14:shadow w14:blurRad="38100" w14:dist="19050" w14:dir="2700000" w14:sx="100000" w14:sy="100000" w14:kx="0" w14:ky="0" w14:algn="tl">
-            <w14:schemeClr w14:val="dk1">
-              <w14:alpha w14:val="60000"/>
-            </w14:schemeClr>
-          </w14:shadow>
-          <w14:textOutline w14:w="0" w14:cap="flat" w14:cmpd="sng" w14:algn="ctr">
-            <w14:noFill/>
-            <w14:prstDash w14:val="solid"/>
-            <w14:round/>
-          </w14:textOutline>
-        </w:rPr>
-        <w:t xml:space="preserve"> </w:t>
-      </w:r>
-      <w:r>
-        <w:rPr>
-          <w:rFonts w:ascii="Century Gothic" w:hAnsi="Century Gothic"/>
-          <w:color w:val="000000" w:themeColor="text1"/>
-          <w:sz w:val="32"/>
-          <w:szCs w:val="32"/>
-          <w:lang w:val="en-GB"/>
-          <w14:shadow w14:blurRad="38100" w14:dist="19050" w14:dir="2700000" w14:sx="100000" w14:sy="100000" w14:kx="0" w14:ky="0" w14:algn="tl">
-            <w14:schemeClr w14:val="dk1">
-              <w14:alpha w14:val="60000"/>
-            </w14:schemeClr>
-          </w14:shadow>
-          <w14:textOutline w14:w="0" w14:cap="flat" w14:cmpd="sng" w14:algn="ctr">
-            <w14:noFill/>
-            <w14:prstDash w14:val="solid"/>
-            <w14:round/>
-          </w14:textOutline>
-        </w:rPr>
-        <w:t xml:space="preserve">- </w:t>
-      </w:r>
-      <w:r>
-        <w:rPr>
-          <w:rFonts w:ascii="Century Gothic" w:hAnsi="Century Gothic"/>
-          <w:color w:val="000000" w:themeColor="text1"/>
-          <w:sz w:val="32"/>
-          <w:szCs w:val="32"/>
-          <w:lang w:val="en-GB"/>
-          <w14:shadow w14:blurRad="38100" w14:dist="19050" w14:dir="2700000" w14:sx="100000" w14:sy="100000" w14:kx="0" w14:ky="0" w14:algn="tl">
-            <w14:schemeClr w14:val="dk1">
-              <w14:alpha w14:val="60000"/>
-            </w14:schemeClr>
-          </w14:shadow>
-          <w14:textOutline w14:w="0" w14:cap="flat" w14:cmpd="sng" w14:algn="ctr">
-            <w14:noFill/>
-            <w14:prstDash w14:val="solid"/>
-            <w14:round/>
-          </w14:textOutline>
-        </w:rPr>
-        <w:t>po</w:t>
-      </w:r>
-      <w:r>
-        <w:rPr>
-          <w:rFonts w:ascii="Century Gothic" w:hAnsi="Century Gothic"/>
-          <w:color w:val="000000" w:themeColor="text1"/>
-          <w:sz w:val="32"/>
-          <w:szCs w:val="32"/>
-          <w:lang w:val="en-GB"/>
-          <w14:shadow w14:blurRad="38100" w14:dist="19050" w14:dir="2700000" w14:sx="100000" w14:sy="100000" w14:kx="0" w14:ky="0" w14:algn="tl">
-            <w14:schemeClr w14:val="dk1">
-              <w14:alpha w14:val="60000"/>
-            </w14:schemeClr>
-          </w14:shadow>
-          <w14:textOutline w14:w="0" w14:cap="flat" w14:cmpd="sng" w14:algn="ctr">
-            <w14:noFill/>
-            <w14:prstDash w14:val="solid"/>
-            <w14:round/>
-          </w14:textOutline>
-        </w:rPr>
-        <w:t>in</w:t>
-      </w:r>
-      <w:r>
-        <w:rPr>
-          <w:rFonts w:ascii="Century Gothic" w:hAnsi="Century Gothic"/>
-          <w:color w:val="000000" w:themeColor="text1"/>
-          <w:sz w:val="32"/>
-          <w:szCs w:val="32"/>
-          <w:lang w:val="en-GB"/>
-          <w14:shadow w14:blurRad="38100" w14:dist="19050" w14:dir="2700000" w14:sx="100000" w14:sy="100000" w14:kx="0" w14:ky="0" w14:algn="tl">
-            <w14:schemeClr w14:val="dk1">
-              <w14:alpha w14:val="60000"/>
-            </w14:schemeClr>
-          </w14:shadow>
-          <w14:textOutline w14:w="0" w14:cap="flat" w14:cmpd="sng" w14:algn="ctr">
-            <w14:noFill/>
-            <w14:prstDash w14:val="solid"/>
-            <w14:round/>
-          </w14:textOutline>
-        </w:rPr>
-        <w:t>ts</w:t>
-      </w:r>
-      <w:r>
-        <w:rPr>
-          <w:rFonts w:ascii="Century Gothic" w:hAnsi="Century Gothic"/>
-          <w:color w:val="000000" w:themeColor="text1"/>
-          <w:sz w:val="32"/>
-          <w:szCs w:val="32"/>
-          <w:lang w:val="en-GB"/>
-          <w14:shadow w14:blurRad="38100" w14:dist="19050" w14:dir="2700000" w14:sx="100000" w14:sy="100000" w14:kx="0" w14:ky="0" w14:algn="tl">
-            <w14:schemeClr w14:val="dk1">
-              <w14:alpha w14:val="60000"/>
-            </w14:schemeClr>
-          </w14:shadow>
-          <w14:textOutline w14:w="0" w14:cap="flat" w14:cmpd="sng" w14:algn="ctr">
-            <w14:noFill/>
-            <w14:prstDash w14:val="solid"/>
-            <w14:round/>
-          </w14:textOutline>
-        </w:rPr>
-        <w:t xml:space="preserve">, we can </w:t>
-      </w:r>
-      <w:r>
-        <w:rPr>
-          <w:rFonts w:ascii="Century Gothic" w:hAnsi="Century Gothic"/>
-          <w:color w:val="000000" w:themeColor="text1"/>
-          <w:sz w:val="32"/>
-          <w:szCs w:val="32"/>
-          <w:lang w:val="en-GB"/>
-          <w14:shadow w14:blurRad="38100" w14:dist="19050" w14:dir="2700000" w14:sx="100000" w14:sy="100000" w14:kx="0" w14:ky="0" w14:algn="tl">
-            <w14:schemeClr w14:val="dk1">
-              <w14:alpha w14:val="60000"/>
-            </w14:schemeClr>
-          </w14:shadow>
-          <w14:textOutline w14:w="0" w14:cap="flat" w14:cmpd="sng" w14:algn="ctr">
-            <w14:noFill/>
-            <w14:prstDash w14:val="solid"/>
-            <w14:round/>
-          </w14:textOutline>
-        </w:rPr>
-        <w:t>know y -</w:t>
-      </w:r>
-      <w:r>
-        <w:rPr>
-          <w:rFonts w:ascii="Century Gothic" w:hAnsi="Century Gothic"/>
-          <w:color w:val="000000" w:themeColor="text1"/>
-          <w:sz w:val="32"/>
-          <w:szCs w:val="32"/>
-          <w:lang w:val="en-GB"/>
-          <w14:shadow w14:blurRad="38100" w14:dist="19050" w14:dir="2700000" w14:sx="100000" w14:sy="100000" w14:kx="0" w14:ky="0" w14:algn="tl">
-            <w14:schemeClr w14:val="dk1">
-              <w14:alpha w14:val="60000"/>
-            </w14:schemeClr>
-          </w14:shadow>
-          <w14:textOutline w14:w="0" w14:cap="flat" w14:cmpd="sng" w14:algn="ctr">
-            <w14:noFill/>
-            <w14:prstDash w14:val="solid"/>
-            <w14:round/>
-          </w14:textOutline>
-        </w:rPr>
-        <w:t xml:space="preserve"> </w:t>
-      </w:r>
-      <w:r>
-        <w:rPr>
-          <w:rFonts w:ascii="Century Gothic" w:hAnsi="Century Gothic"/>
-          <w:color w:val="000000" w:themeColor="text1"/>
-          <w:sz w:val="32"/>
-          <w:szCs w:val="32"/>
-          <w:lang w:val="en-GB"/>
-          <w14:shadow w14:blurRad="38100" w14:dist="19050" w14:dir="2700000" w14:sx="100000" w14:sy="100000" w14:kx="0" w14:ky="0" w14:algn="tl">
-            <w14:schemeClr w14:val="dk1">
-              <w14:alpha w14:val="60000"/>
-            </w14:schemeClr>
-          </w14:shadow>
-          <w14:textOutline w14:w="0" w14:cap="flat" w14:cmpd="sng" w14:algn="ctr">
-            <w14:noFill/>
-            <w14:prstDash w14:val="solid"/>
-            <w14:round/>
-          </w14:textOutline>
-        </w:rPr>
-        <w:t>points using spline library.</w:t>
-      </w:r>
-      <w:r>
-        <w:rPr>
-          <w:rFonts w:ascii="Century Gothic" w:hAnsi="Century Gothic"/>
-          <w:color w:val="000000" w:themeColor="text1"/>
-          <w:sz w:val="32"/>
-          <w:szCs w:val="32"/>
-          <w:lang w:val="en-GB"/>
-          <w14:shadow w14:blurRad="38100" w14:dist="19050" w14:dir="2700000" w14:sx="100000" w14:sy="100000" w14:kx="0" w14:ky="0" w14:algn="tl">
-            <w14:schemeClr w14:val="dk1">
-              <w14:alpha w14:val="60000"/>
-            </w14:schemeClr>
-          </w14:shadow>
-          <w14:textOutline w14:w="0" w14:cap="flat" w14:cmpd="sng" w14:algn="ctr">
-            <w14:noFill/>
-            <w14:prstDash w14:val="solid"/>
-            <w14:round/>
-          </w14:textOutline>
-        </w:rPr>
-        <w:t xml:space="preserve"> This is how we </w:t>
-      </w:r>
-      <w:r>
-        <w:rPr>
-          <w:rFonts w:ascii="Century Gothic" w:hAnsi="Century Gothic"/>
-          <w:color w:val="000000" w:themeColor="text1"/>
-          <w:sz w:val="32"/>
-          <w:szCs w:val="32"/>
-          <w:lang w:val="en-GB"/>
-          <w14:shadow w14:blurRad="38100" w14:dist="19050" w14:dir="2700000" w14:sx="100000" w14:sy="100000" w14:kx="0" w14:ky="0" w14:algn="tl">
-            <w14:schemeClr w14:val="dk1">
-              <w14:alpha w14:val="60000"/>
-            </w14:schemeClr>
-          </w14:shadow>
-          <w14:textOutline w14:w="0" w14:cap="flat" w14:cmpd="sng" w14:algn="ctr">
-            <w14:noFill/>
-            <w14:prstDash w14:val="solid"/>
-            <w14:round/>
-          </w14:textOutline>
-        </w:rPr>
-        <w:t>linearize</w:t>
-      </w:r>
-      <w:r>
-        <w:rPr>
-          <w:rFonts w:ascii="Century Gothic" w:hAnsi="Century Gothic"/>
-          <w:color w:val="000000" w:themeColor="text1"/>
-          <w:sz w:val="32"/>
-          <w:szCs w:val="32"/>
-          <w:lang w:val="en-GB"/>
-          <w14:shadow w14:blurRad="38100" w14:dist="19050" w14:dir="2700000" w14:sx="100000" w14:sy="100000" w14:kx="0" w14:ky="0" w14:algn="tl">
-            <w14:schemeClr w14:val="dk1">
-              <w14:alpha w14:val="60000"/>
-            </w14:schemeClr>
-          </w14:shadow>
-          <w14:textOutline w14:w="0" w14:cap="flat" w14:cmpd="sng" w14:algn="ctr">
-            <w14:noFill/>
-            <w14:prstDash w14:val="solid"/>
-            <w14:round/>
-          </w14:textOutline>
-        </w:rPr>
-        <w:t xml:space="preserve"> </w:t>
-      </w:r>
-      <w:r>
-        <w:rPr>
-          <w:rFonts w:ascii="Century Gothic" w:hAnsi="Century Gothic"/>
-          <w:color w:val="000000" w:themeColor="text1"/>
-          <w:sz w:val="32"/>
-          <w:szCs w:val="32"/>
-          <w:lang w:val="en-GB"/>
-          <w14:shadow w14:blurRad="38100" w14:dist="19050" w14:dir="2700000" w14:sx="100000" w14:sy="100000" w14:kx="0" w14:ky="0" w14:algn="tl">
-            <w14:schemeClr w14:val="dk1">
-              <w14:alpha w14:val="60000"/>
-            </w14:schemeClr>
-          </w14:shadow>
-          <w14:textOutline w14:w="0" w14:cap="flat" w14:cmpd="sng" w14:algn="ctr">
-            <w14:noFill/>
-            <w14:prstDash w14:val="solid"/>
-            <w14:round/>
-          </w14:textOutline>
-        </w:rPr>
-        <w:t>the curved spline points.</w:t>
+        <w:t>Now that we know every point on the hypotenuse, we can use the same N points to split x – axis. If we know x - points, we can know y - points using spline library. This is how we linearize the curved spline points.</w:t>
       </w:r>
     </w:p>
     <w:p>
@@ -8658,147 +6908,7 @@
             <w14:round/>
           </w14:textOutline>
         </w:rPr>
-        <w:t>Now</w:t>
-      </w:r>
-      <w:r>
-        <w:rPr>
-          <w:rFonts w:ascii="Century Gothic" w:hAnsi="Century Gothic"/>
-          <w:color w:val="000000" w:themeColor="text1"/>
-          <w:sz w:val="32"/>
-          <w:szCs w:val="32"/>
-          <w:lang w:val="en-GB"/>
-          <w14:shadow w14:blurRad="38100" w14:dist="19050" w14:dir="2700000" w14:sx="100000" w14:sy="100000" w14:kx="0" w14:ky="0" w14:algn="tl">
-            <w14:schemeClr w14:val="dk1">
-              <w14:alpha w14:val="60000"/>
-            </w14:schemeClr>
-          </w14:shadow>
-          <w14:textOutline w14:w="0" w14:cap="flat" w14:cmpd="sng" w14:algn="ctr">
-            <w14:noFill/>
-            <w14:prstDash w14:val="solid"/>
-            <w14:round/>
-          </w14:textOutline>
-        </w:rPr>
-        <w:t xml:space="preserve">, </w:t>
-      </w:r>
-      <w:r>
-        <w:rPr>
-          <w:rFonts w:ascii="Century Gothic" w:hAnsi="Century Gothic"/>
-          <w:color w:val="000000" w:themeColor="text1"/>
-          <w:sz w:val="32"/>
-          <w:szCs w:val="32"/>
-          <w:lang w:val="en-GB"/>
-          <w14:shadow w14:blurRad="38100" w14:dist="19050" w14:dir="2700000" w14:sx="100000" w14:sy="100000" w14:kx="0" w14:ky="0" w14:algn="tl">
-            <w14:schemeClr w14:val="dk1">
-              <w14:alpha w14:val="60000"/>
-            </w14:schemeClr>
-          </w14:shadow>
-          <w14:textOutline w14:w="0" w14:cap="flat" w14:cmpd="sng" w14:algn="ctr">
-            <w14:noFill/>
-            <w14:prstDash w14:val="solid"/>
-            <w14:round/>
-          </w14:textOutline>
-        </w:rPr>
-        <w:t>we start with x</w:t>
-      </w:r>
-      <w:r>
-        <w:rPr>
-          <w:rFonts w:ascii="Century Gothic" w:hAnsi="Century Gothic"/>
-          <w:color w:val="000000" w:themeColor="text1"/>
-          <w:sz w:val="32"/>
-          <w:szCs w:val="32"/>
-          <w:lang w:val="en-GB"/>
-          <w14:shadow w14:blurRad="38100" w14:dist="19050" w14:dir="2700000" w14:sx="100000" w14:sy="100000" w14:kx="0" w14:ky="0" w14:algn="tl">
-            <w14:schemeClr w14:val="dk1">
-              <w14:alpha w14:val="60000"/>
-            </w14:schemeClr>
-          </w14:shadow>
-          <w14:textOutline w14:w="0" w14:cap="flat" w14:cmpd="sng" w14:algn="ctr">
-            <w14:noFill/>
-            <w14:prstDash w14:val="solid"/>
-            <w14:round/>
-          </w14:textOutline>
-        </w:rPr>
-        <w:t xml:space="preserve"> = 0 and </w:t>
-      </w:r>
-      <w:r>
-        <w:rPr>
-          <w:rFonts w:ascii="Century Gothic" w:hAnsi="Century Gothic"/>
-          <w:color w:val="000000" w:themeColor="text1"/>
-          <w:sz w:val="32"/>
-          <w:szCs w:val="32"/>
-          <w:lang w:val="en-GB"/>
-          <w14:shadow w14:blurRad="38100" w14:dist="19050" w14:dir="2700000" w14:sx="100000" w14:sy="100000" w14:kx="0" w14:ky="0" w14:algn="tl">
-            <w14:schemeClr w14:val="dk1">
-              <w14:alpha w14:val="60000"/>
-            </w14:schemeClr>
-          </w14:shadow>
-          <w14:textOutline w14:w="0" w14:cap="flat" w14:cmpd="sng" w14:algn="ctr">
-            <w14:noFill/>
-            <w14:prstDash w14:val="solid"/>
-            <w14:round/>
-          </w14:textOutline>
-        </w:rPr>
-        <w:t xml:space="preserve">keep adding the values of the x for </w:t>
-      </w:r>
-      <w:r>
-        <w:rPr>
-          <w:rFonts w:ascii="Century Gothic" w:hAnsi="Century Gothic"/>
-          <w:color w:val="000000" w:themeColor="text1"/>
-          <w:sz w:val="32"/>
-          <w:szCs w:val="32"/>
-          <w:lang w:val="en-GB"/>
-          <w14:shadow w14:blurRad="38100" w14:dist="19050" w14:dir="2700000" w14:sx="100000" w14:sy="100000" w14:kx="0" w14:ky="0" w14:algn="tl">
-            <w14:schemeClr w14:val="dk1">
-              <w14:alpha w14:val="60000"/>
-            </w14:schemeClr>
-          </w14:shadow>
-          <w14:textOutline w14:w="0" w14:cap="flat" w14:cmpd="sng" w14:algn="ctr">
-            <w14:noFill/>
-            <w14:prstDash w14:val="solid"/>
-            <w14:round/>
-          </w14:textOutline>
-        </w:rPr>
-        <w:t xml:space="preserve">each </w:t>
-      </w:r>
-      <w:r>
-        <w:rPr>
-          <w:rFonts w:ascii="Century Gothic" w:hAnsi="Century Gothic"/>
-          <w:color w:val="000000" w:themeColor="text1"/>
-          <w:sz w:val="32"/>
-          <w:szCs w:val="32"/>
-          <w:lang w:val="en-GB"/>
-          <w14:shadow w14:blurRad="38100" w14:dist="19050" w14:dir="2700000" w14:sx="100000" w14:sy="100000" w14:kx="0" w14:ky="0" w14:algn="tl">
-            <w14:schemeClr w14:val="dk1">
-              <w14:alpha w14:val="60000"/>
-            </w14:schemeClr>
-          </w14:shadow>
-          <w14:textOutline w14:w="0" w14:cap="flat" w14:cmpd="sng" w14:algn="ctr">
-            <w14:noFill/>
-            <w14:prstDash w14:val="solid"/>
-            <w14:round/>
-          </w14:textOutline>
-        </w:rPr>
-        <w:t>remaining path points</w:t>
-      </w:r>
-      <w:r>
-        <w:rPr>
-          <w:rFonts w:ascii="Century Gothic" w:hAnsi="Century Gothic"/>
-          <w:color w:val="000000" w:themeColor="text1"/>
-          <w:sz w:val="32"/>
-          <w:szCs w:val="32"/>
-          <w:lang w:val="en-GB"/>
-          <w14:shadow w14:blurRad="38100" w14:dist="19050" w14:dir="2700000" w14:sx="100000" w14:sy="100000" w14:kx="0" w14:ky="0" w14:algn="tl">
-            <w14:schemeClr w14:val="dk1">
-              <w14:alpha w14:val="60000"/>
-            </w14:schemeClr>
-          </w14:shadow>
-          <w14:textOutline w14:w="0" w14:cap="flat" w14:cmpd="sng" w14:algn="ctr">
-            <w14:noFill/>
-            <w14:prstDash w14:val="solid"/>
-            <w14:round/>
-          </w14:textOutline>
-        </w:rPr>
-        <w:t>.</w:t>
+        <w:t>Now, we start with x = 0 and keep adding the values of the x for each remaining path points.</w:t>
       </w:r>
     </w:p>
     <w:p>
@@ -8844,367 +6954,7 @@
             <w14:round/>
           </w14:textOutline>
         </w:rPr>
-        <w:t>D</w:t>
-      </w:r>
-      <w:r>
-        <w:rPr>
-          <w:rFonts w:ascii="Century Gothic" w:hAnsi="Century Gothic"/>
-          <w:color w:val="000000" w:themeColor="text1"/>
-          <w:sz w:val="32"/>
-          <w:szCs w:val="32"/>
-          <w:lang w:val="en-GB"/>
-          <w14:shadow w14:blurRad="38100" w14:dist="19050" w14:dir="2700000" w14:sx="100000" w14:sy="100000" w14:kx="0" w14:ky="0" w14:algn="tl">
-            <w14:schemeClr w14:val="dk1">
-              <w14:alpha w14:val="60000"/>
-            </w14:schemeClr>
-          </w14:shadow>
-          <w14:textOutline w14:w="0" w14:cap="flat" w14:cmpd="sng" w14:algn="ctr">
-            <w14:noFill/>
-            <w14:prstDash w14:val="solid"/>
-            <w14:round/>
-          </w14:textOutline>
-        </w:rPr>
-        <w:t xml:space="preserve">istance </w:t>
-      </w:r>
-      <w:r>
-        <w:rPr>
-          <w:rFonts w:ascii="Century Gothic" w:hAnsi="Century Gothic"/>
-          <w:color w:val="000000" w:themeColor="text1"/>
-          <w:sz w:val="32"/>
-          <w:szCs w:val="32"/>
-          <w:lang w:val="en-GB"/>
-          <w14:shadow w14:blurRad="38100" w14:dist="19050" w14:dir="2700000" w14:sx="100000" w14:sy="100000" w14:kx="0" w14:ky="0" w14:algn="tl">
-            <w14:schemeClr w14:val="dk1">
-              <w14:alpha w14:val="60000"/>
-            </w14:schemeClr>
-          </w14:shadow>
-          <w14:textOutline w14:w="0" w14:cap="flat" w14:cmpd="sng" w14:algn="ctr">
-            <w14:noFill/>
-            <w14:prstDash w14:val="solid"/>
-            <w14:round/>
-          </w14:textOutline>
-        </w:rPr>
-        <w:t xml:space="preserve">between two points in x </w:t>
-      </w:r>
-      <w:r>
-        <w:rPr>
-          <w:rFonts w:ascii="Century Gothic" w:hAnsi="Century Gothic"/>
-          <w:color w:val="000000" w:themeColor="text1"/>
-          <w:sz w:val="32"/>
-          <w:szCs w:val="32"/>
-          <w:lang w:val="en-GB"/>
-          <w14:shadow w14:blurRad="38100" w14:dist="19050" w14:dir="2700000" w14:sx="100000" w14:sy="100000" w14:kx="0" w14:ky="0" w14:algn="tl">
-            <w14:schemeClr w14:val="dk1">
-              <w14:alpha w14:val="60000"/>
-            </w14:schemeClr>
-          </w14:shadow>
-          <w14:textOutline w14:w="0" w14:cap="flat" w14:cmpd="sng" w14:algn="ctr">
-            <w14:noFill/>
-            <w14:prstDash w14:val="solid"/>
-            <w14:round/>
-          </w14:textOutline>
-        </w:rPr>
-        <w:t xml:space="preserve"> </w:t>
-      </w:r>
-      <w:r>
-        <w:rPr>
-          <w:rFonts w:ascii="Century Gothic" w:hAnsi="Century Gothic"/>
-          <w:color w:val="000000" w:themeColor="text1"/>
-          <w:sz w:val="32"/>
-          <w:szCs w:val="32"/>
-          <w:lang w:val="en-GB"/>
-          <w14:shadow w14:blurRad="38100" w14:dist="19050" w14:dir="2700000" w14:sx="100000" w14:sy="100000" w14:kx="0" w14:ky="0" w14:algn="tl">
-            <w14:schemeClr w14:val="dk1">
-              <w14:alpha w14:val="60000"/>
-            </w14:schemeClr>
-          </w14:shadow>
-          <w14:textOutline w14:w="0" w14:cap="flat" w14:cmpd="sng" w14:algn="ctr">
-            <w14:noFill/>
-            <w14:prstDash w14:val="solid"/>
-            <w14:round/>
-          </w14:textOutline>
-        </w:rPr>
-        <w:t>=</w:t>
-      </w:r>
-      <w:r>
-        <w:rPr>
-          <w:rFonts w:ascii="Century Gothic" w:hAnsi="Century Gothic"/>
-          <w:color w:val="000000" w:themeColor="text1"/>
-          <w:sz w:val="32"/>
-          <w:szCs w:val="32"/>
-          <w:lang w:val="en-GB"/>
-          <w14:shadow w14:blurRad="38100" w14:dist="19050" w14:dir="2700000" w14:sx="100000" w14:sy="100000" w14:kx="0" w14:ky="0" w14:algn="tl">
-            <w14:schemeClr w14:val="dk1">
-              <w14:alpha w14:val="60000"/>
-            </w14:schemeClr>
-          </w14:shadow>
-          <w14:textOutline w14:w="0" w14:cap="flat" w14:cmpd="sng" w14:algn="ctr">
-            <w14:noFill/>
-            <w14:prstDash w14:val="solid"/>
-            <w14:round/>
-          </w14:textOutline>
-        </w:rPr>
-        <w:t xml:space="preserve"> 30</w:t>
-      </w:r>
-      <w:r>
-        <w:rPr>
-          <w:rFonts w:ascii="Century Gothic" w:hAnsi="Century Gothic"/>
-          <w:color w:val="000000" w:themeColor="text1"/>
-          <w:sz w:val="32"/>
-          <w:szCs w:val="32"/>
-          <w:lang w:val="en-GB"/>
-          <w14:shadow w14:blurRad="38100" w14:dist="19050" w14:dir="2700000" w14:sx="100000" w14:sy="100000" w14:kx="0" w14:ky="0" w14:algn="tl">
-            <w14:schemeClr w14:val="dk1">
-              <w14:alpha w14:val="60000"/>
-            </w14:schemeClr>
-          </w14:shadow>
-          <w14:textOutline w14:w="0" w14:cap="flat" w14:cmpd="sng" w14:algn="ctr">
-            <w14:noFill/>
-            <w14:prstDash w14:val="solid"/>
-            <w14:round/>
-          </w14:textOutline>
-        </w:rPr>
-        <w:t>m / N.</w:t>
-      </w:r>
-      <w:r>
-        <w:rPr>
-          <w:rFonts w:ascii="Century Gothic" w:hAnsi="Century Gothic"/>
-          <w:color w:val="000000" w:themeColor="text1"/>
-          <w:sz w:val="32"/>
-          <w:szCs w:val="32"/>
-          <w:lang w:val="en-GB"/>
-          <w14:shadow w14:blurRad="38100" w14:dist="19050" w14:dir="2700000" w14:sx="100000" w14:sy="100000" w14:kx="0" w14:ky="0" w14:algn="tl">
-            <w14:schemeClr w14:val="dk1">
-              <w14:alpha w14:val="60000"/>
-            </w14:schemeClr>
-          </w14:shadow>
-          <w14:textOutline w14:w="0" w14:cap="flat" w14:cmpd="sng" w14:algn="ctr">
-            <w14:noFill/>
-            <w14:prstDash w14:val="solid"/>
-            <w14:round/>
-          </w14:textOutline>
-        </w:rPr>
-        <w:t xml:space="preserve"> </w:t>
-      </w:r>
-      <w:r>
-        <w:rPr>
-          <w:rFonts w:ascii="Century Gothic" w:hAnsi="Century Gothic"/>
-          <w:color w:val="000000" w:themeColor="text1"/>
-          <w:sz w:val="32"/>
-          <w:szCs w:val="32"/>
-          <w:lang w:val="en-GB"/>
-          <w14:shadow w14:blurRad="38100" w14:dist="19050" w14:dir="2700000" w14:sx="100000" w14:sy="100000" w14:kx="0" w14:ky="0" w14:algn="tl">
-            <w14:schemeClr w14:val="dk1">
-              <w14:alpha w14:val="60000"/>
-            </w14:schemeClr>
-          </w14:shadow>
-          <w14:textOutline w14:w="0" w14:cap="flat" w14:cmpd="sng" w14:algn="ctr">
-            <w14:noFill/>
-            <w14:prstDash w14:val="solid"/>
-            <w14:round/>
-          </w14:textOutline>
-        </w:rPr>
-        <w:t xml:space="preserve">This </w:t>
-      </w:r>
-      <w:r>
-        <w:rPr>
-          <w:rFonts w:ascii="Century Gothic" w:hAnsi="Century Gothic"/>
-          <w:color w:val="000000" w:themeColor="text1"/>
-          <w:sz w:val="32"/>
-          <w:szCs w:val="32"/>
-          <w:lang w:val="en-GB"/>
-          <w14:shadow w14:blurRad="38100" w14:dist="19050" w14:dir="2700000" w14:sx="100000" w14:sy="100000" w14:kx="0" w14:ky="0" w14:algn="tl">
-            <w14:schemeClr w14:val="dk1">
-              <w14:alpha w14:val="60000"/>
-            </w14:schemeClr>
-          </w14:shadow>
-          <w14:textOutline w14:w="0" w14:cap="flat" w14:cmpd="sng" w14:algn="ctr">
-            <w14:noFill/>
-            <w14:prstDash w14:val="solid"/>
-            <w14:round/>
-          </w14:textOutline>
-        </w:rPr>
-        <w:t>distance</w:t>
-      </w:r>
-      <w:r>
-        <w:rPr>
-          <w:rFonts w:ascii="Century Gothic" w:hAnsi="Century Gothic"/>
-          <w:color w:val="000000" w:themeColor="text1"/>
-          <w:sz w:val="32"/>
-          <w:szCs w:val="32"/>
-          <w:lang w:val="en-GB"/>
-          <w14:shadow w14:blurRad="38100" w14:dist="19050" w14:dir="2700000" w14:sx="100000" w14:sy="100000" w14:kx="0" w14:ky="0" w14:algn="tl">
-            <w14:schemeClr w14:val="dk1">
-              <w14:alpha w14:val="60000"/>
-            </w14:schemeClr>
-          </w14:shadow>
-          <w14:textOutline w14:w="0" w14:cap="flat" w14:cmpd="sng" w14:algn="ctr">
-            <w14:noFill/>
-            <w14:prstDash w14:val="solid"/>
-            <w14:round/>
-          </w14:textOutline>
-        </w:rPr>
-        <w:t xml:space="preserve"> </w:t>
-      </w:r>
-      <w:r>
-        <w:rPr>
-          <w:rFonts w:ascii="Century Gothic" w:hAnsi="Century Gothic"/>
-          <w:color w:val="000000" w:themeColor="text1"/>
-          <w:sz w:val="32"/>
-          <w:szCs w:val="32"/>
-          <w:lang w:val="en-GB"/>
-          <w14:shadow w14:blurRad="38100" w14:dist="19050" w14:dir="2700000" w14:sx="100000" w14:sy="100000" w14:kx="0" w14:ky="0" w14:algn="tl">
-            <w14:schemeClr w14:val="dk1">
-              <w14:alpha w14:val="60000"/>
-            </w14:schemeClr>
-          </w14:shadow>
-          <w14:textOutline w14:w="0" w14:cap="flat" w14:cmpd="sng" w14:algn="ctr">
-            <w14:noFill/>
-            <w14:prstDash w14:val="solid"/>
-            <w14:round/>
-          </w14:textOutline>
-        </w:rPr>
-        <w:t xml:space="preserve">could change in </w:t>
-      </w:r>
-      <w:r>
-        <w:rPr>
-          <w:rFonts w:ascii="Century Gothic" w:hAnsi="Century Gothic"/>
-          <w:color w:val="000000" w:themeColor="text1"/>
-          <w:sz w:val="32"/>
-          <w:szCs w:val="32"/>
-          <w:lang w:val="en-GB"/>
-          <w14:shadow w14:blurRad="38100" w14:dist="19050" w14:dir="2700000" w14:sx="100000" w14:sy="100000" w14:kx="0" w14:ky="0" w14:algn="tl">
-            <w14:schemeClr w14:val="dk1">
-              <w14:alpha w14:val="60000"/>
-            </w14:schemeClr>
-          </w14:shadow>
-          <w14:textOutline w14:w="0" w14:cap="flat" w14:cmpd="sng" w14:algn="ctr">
-            <w14:noFill/>
-            <w14:prstDash w14:val="solid"/>
-            <w14:round/>
-          </w14:textOutline>
-        </w:rPr>
-        <w:t>each loop du</w:t>
-      </w:r>
-      <w:r>
-        <w:rPr>
-          <w:rFonts w:ascii="Century Gothic" w:hAnsi="Century Gothic"/>
-          <w:color w:val="000000" w:themeColor="text1"/>
-          <w:sz w:val="32"/>
-          <w:szCs w:val="32"/>
-          <w:lang w:val="en-GB"/>
-          <w14:shadow w14:blurRad="38100" w14:dist="19050" w14:dir="2700000" w14:sx="100000" w14:sy="100000" w14:kx="0" w14:ky="0" w14:algn="tl">
-            <w14:schemeClr w14:val="dk1">
-              <w14:alpha w14:val="60000"/>
-            </w14:schemeClr>
-          </w14:shadow>
-          <w14:textOutline w14:w="0" w14:cap="flat" w14:cmpd="sng" w14:algn="ctr">
-            <w14:noFill/>
-            <w14:prstDash w14:val="solid"/>
-            <w14:round/>
-          </w14:textOutline>
-        </w:rPr>
-        <w:t>e</w:t>
-      </w:r>
-      <w:r>
-        <w:rPr>
-          <w:rFonts w:ascii="Century Gothic" w:hAnsi="Century Gothic"/>
-          <w:color w:val="000000" w:themeColor="text1"/>
-          <w:sz w:val="32"/>
-          <w:szCs w:val="32"/>
-          <w:lang w:val="en-GB"/>
-          <w14:shadow w14:blurRad="38100" w14:dist="19050" w14:dir="2700000" w14:sx="100000" w14:sy="100000" w14:kx="0" w14:ky="0" w14:algn="tl">
-            <w14:schemeClr w14:val="dk1">
-              <w14:alpha w14:val="60000"/>
-            </w14:schemeClr>
-          </w14:shadow>
-          <w14:textOutline w14:w="0" w14:cap="flat" w14:cmpd="sng" w14:algn="ctr">
-            <w14:noFill/>
-            <w14:prstDash w14:val="solid"/>
-            <w14:round/>
-          </w14:textOutline>
-        </w:rPr>
-        <w:t xml:space="preserve"> to </w:t>
-      </w:r>
-      <w:r>
-        <w:rPr>
-          <w:rFonts w:ascii="Century Gothic" w:hAnsi="Century Gothic"/>
-          <w:color w:val="000000" w:themeColor="text1"/>
-          <w:sz w:val="32"/>
-          <w:szCs w:val="32"/>
-          <w:lang w:val="en-GB"/>
-          <w14:shadow w14:blurRad="38100" w14:dist="19050" w14:dir="2700000" w14:sx="100000" w14:sy="100000" w14:kx="0" w14:ky="0" w14:algn="tl">
-            <w14:schemeClr w14:val="dk1">
-              <w14:alpha w14:val="60000"/>
-            </w14:schemeClr>
-          </w14:shadow>
-          <w14:textOutline w14:w="0" w14:cap="flat" w14:cmpd="sng" w14:algn="ctr">
-            <w14:noFill/>
-            <w14:prstDash w14:val="solid"/>
-            <w14:round/>
-          </w14:textOutline>
-        </w:rPr>
-        <w:t>change</w:t>
-      </w:r>
-      <w:r>
-        <w:rPr>
-          <w:rFonts w:ascii="Century Gothic" w:hAnsi="Century Gothic"/>
-          <w:color w:val="000000" w:themeColor="text1"/>
-          <w:sz w:val="32"/>
-          <w:szCs w:val="32"/>
-          <w:lang w:val="en-GB"/>
-          <w14:shadow w14:blurRad="38100" w14:dist="19050" w14:dir="2700000" w14:sx="100000" w14:sy="100000" w14:kx="0" w14:ky="0" w14:algn="tl">
-            <w14:schemeClr w14:val="dk1">
-              <w14:alpha w14:val="60000"/>
-            </w14:schemeClr>
-          </w14:shadow>
-          <w14:textOutline w14:w="0" w14:cap="flat" w14:cmpd="sng" w14:algn="ctr">
-            <w14:noFill/>
-            <w14:prstDash w14:val="solid"/>
-            <w14:round/>
-          </w14:textOutline>
-        </w:rPr>
-        <w:t xml:space="preserve"> </w:t>
-      </w:r>
-      <w:r>
-        <w:rPr>
-          <w:rFonts w:ascii="Century Gothic" w:hAnsi="Century Gothic"/>
-          <w:color w:val="000000" w:themeColor="text1"/>
-          <w:sz w:val="32"/>
-          <w:szCs w:val="32"/>
-          <w:lang w:val="en-GB"/>
-          <w14:shadow w14:blurRad="38100" w14:dist="19050" w14:dir="2700000" w14:sx="100000" w14:sy="100000" w14:kx="0" w14:ky="0" w14:algn="tl">
-            <w14:schemeClr w14:val="dk1">
-              <w14:alpha w14:val="60000"/>
-            </w14:schemeClr>
-          </w14:shadow>
-          <w14:textOutline w14:w="0" w14:cap="flat" w14:cmpd="sng" w14:algn="ctr">
-            <w14:noFill/>
-            <w14:prstDash w14:val="solid"/>
-            <w14:round/>
-          </w14:textOutline>
-        </w:rPr>
-        <w:t xml:space="preserve">in the </w:t>
-      </w:r>
-      <w:r>
-        <w:rPr>
-          <w:rFonts w:ascii="Century Gothic" w:hAnsi="Century Gothic"/>
-          <w:color w:val="000000" w:themeColor="text1"/>
-          <w:sz w:val="32"/>
-          <w:szCs w:val="32"/>
-          <w:lang w:val="en-GB"/>
-          <w14:shadow w14:blurRad="38100" w14:dist="19050" w14:dir="2700000" w14:sx="100000" w14:sy="100000" w14:kx="0" w14:ky="0" w14:algn="tl">
-            <w14:schemeClr w14:val="dk1">
-              <w14:alpha w14:val="60000"/>
-            </w14:schemeClr>
-          </w14:shadow>
-          <w14:textOutline w14:w="0" w14:cap="flat" w14:cmpd="sng" w14:algn="ctr">
-            <w14:noFill/>
-            <w14:prstDash w14:val="solid"/>
-            <w14:round/>
-          </w14:textOutline>
-        </w:rPr>
-        <w:t>value of N.</w:t>
+        <w:t>Distance between two points in x  = 30m / N. This distance could change in each loop due to change in the value of N.</w:t>
       </w:r>
     </w:p>
     <w:p>
@@ -9250,67 +7000,7 @@
             <w14:round/>
           </w14:textOutline>
         </w:rPr>
-        <w:t xml:space="preserve">x = </w:t>
-      </w:r>
-      <w:r>
-        <w:rPr>
-          <w:rFonts w:ascii="Century Gothic" w:hAnsi="Century Gothic"/>
-          <w:color w:val="000000" w:themeColor="text1"/>
-          <w:sz w:val="32"/>
-          <w:szCs w:val="32"/>
-          <w:lang w:val="en-GB"/>
-          <w14:shadow w14:blurRad="38100" w14:dist="19050" w14:dir="2700000" w14:sx="100000" w14:sy="100000" w14:kx="0" w14:ky="0" w14:algn="tl">
-            <w14:schemeClr w14:val="dk1">
-              <w14:alpha w14:val="60000"/>
-            </w14:schemeClr>
-          </w14:shadow>
-          <w14:textOutline w14:w="0" w14:cap="flat" w14:cmpd="sng" w14:algn="ctr">
-            <w14:noFill/>
-            <w14:prstDash w14:val="solid"/>
-            <w14:round/>
-          </w14:textOutline>
-        </w:rPr>
-        <w:t xml:space="preserve">x </w:t>
-      </w:r>
-      <w:r>
-        <w:rPr>
-          <w:rFonts w:ascii="Century Gothic" w:hAnsi="Century Gothic"/>
-          <w:color w:val="000000" w:themeColor="text1"/>
-          <w:sz w:val="32"/>
-          <w:szCs w:val="32"/>
-          <w:lang w:val="en-GB"/>
-          <w14:shadow w14:blurRad="38100" w14:dist="19050" w14:dir="2700000" w14:sx="100000" w14:sy="100000" w14:kx="0" w14:ky="0" w14:algn="tl">
-            <w14:schemeClr w14:val="dk1">
-              <w14:alpha w14:val="60000"/>
-            </w14:schemeClr>
-          </w14:shadow>
-          <w14:textOutline w14:w="0" w14:cap="flat" w14:cmpd="sng" w14:algn="ctr">
-            <w14:noFill/>
-            <w14:prstDash w14:val="solid"/>
-            <w14:round/>
-          </w14:textOutline>
-        </w:rPr>
-        <w:t xml:space="preserve"> + 30</w:t>
-      </w:r>
-      <w:r>
-        <w:rPr>
-          <w:rFonts w:ascii="Century Gothic" w:hAnsi="Century Gothic"/>
-          <w:color w:val="000000" w:themeColor="text1"/>
-          <w:sz w:val="32"/>
-          <w:szCs w:val="32"/>
-          <w:lang w:val="en-GB"/>
-          <w14:shadow w14:blurRad="38100" w14:dist="19050" w14:dir="2700000" w14:sx="100000" w14:sy="100000" w14:kx="0" w14:ky="0" w14:algn="tl">
-            <w14:schemeClr w14:val="dk1">
-              <w14:alpha w14:val="60000"/>
-            </w14:schemeClr>
-          </w14:shadow>
-          <w14:textOutline w14:w="0" w14:cap="flat" w14:cmpd="sng" w14:algn="ctr">
-            <w14:noFill/>
-            <w14:prstDash w14:val="solid"/>
-            <w14:round/>
-          </w14:textOutline>
-        </w:rPr>
-        <w:t>m /N</w:t>
+        <w:t>x = x  + 30m /N</w:t>
       </w:r>
     </w:p>
     <w:p>
@@ -9356,47 +7046,7 @@
             <w14:round/>
           </w14:textOutline>
         </w:rPr>
-        <w:t>y = s(</w:t>
-      </w:r>
-      <w:r>
-        <w:rPr>
-          <w:rFonts w:ascii="Century Gothic" w:hAnsi="Century Gothic"/>
-          <w:color w:val="000000" w:themeColor="text1"/>
-          <w:sz w:val="32"/>
-          <w:szCs w:val="32"/>
-          <w:lang w:val="en-GB"/>
-          <w14:shadow w14:blurRad="38100" w14:dist="19050" w14:dir="2700000" w14:sx="100000" w14:sy="100000" w14:kx="0" w14:ky="0" w14:algn="tl">
-            <w14:schemeClr w14:val="dk1">
-              <w14:alpha w14:val="60000"/>
-            </w14:schemeClr>
-          </w14:shadow>
-          <w14:textOutline w14:w="0" w14:cap="flat" w14:cmpd="sng" w14:algn="ctr">
-            <w14:noFill/>
-            <w14:prstDash w14:val="solid"/>
-            <w14:round/>
-          </w14:textOutline>
-        </w:rPr>
-        <w:t>x</w:t>
-      </w:r>
-      <w:r>
-        <w:rPr>
-          <w:rFonts w:ascii="Century Gothic" w:hAnsi="Century Gothic"/>
-          <w:color w:val="000000" w:themeColor="text1"/>
-          <w:sz w:val="32"/>
-          <w:szCs w:val="32"/>
-          <w:lang w:val="en-GB"/>
-          <w14:shadow w14:blurRad="38100" w14:dist="19050" w14:dir="2700000" w14:sx="100000" w14:sy="100000" w14:kx="0" w14:ky="0" w14:algn="tl">
-            <w14:schemeClr w14:val="dk1">
-              <w14:alpha w14:val="60000"/>
-            </w14:schemeClr>
-          </w14:shadow>
-          <w14:textOutline w14:w="0" w14:cap="flat" w14:cmpd="sng" w14:algn="ctr">
-            <w14:noFill/>
-            <w14:prstDash w14:val="solid"/>
-            <w14:round/>
-          </w14:textOutline>
-        </w:rPr>
-        <w:t>)</w:t>
+        <w:t>y = s(x)</w:t>
       </w:r>
     </w:p>
     <w:p>
@@ -9442,47 +7092,7 @@
             <w14:round/>
           </w14:textOutline>
         </w:rPr>
-        <w:t>Convert these x, y points</w:t>
-      </w:r>
-      <w:r>
-        <w:rPr>
-          <w:rFonts w:ascii="Century Gothic" w:hAnsi="Century Gothic"/>
-          <w:color w:val="000000" w:themeColor="text1"/>
-          <w:sz w:val="32"/>
-          <w:szCs w:val="32"/>
-          <w:lang w:val="en-GB"/>
-          <w14:shadow w14:blurRad="38100" w14:dist="19050" w14:dir="2700000" w14:sx="100000" w14:sy="100000" w14:kx="0" w14:ky="0" w14:algn="tl">
-            <w14:schemeClr w14:val="dk1">
-              <w14:alpha w14:val="60000"/>
-            </w14:schemeClr>
-          </w14:shadow>
-          <w14:textOutline w14:w="0" w14:cap="flat" w14:cmpd="sng" w14:algn="ctr">
-            <w14:noFill/>
-            <w14:prstDash w14:val="solid"/>
-            <w14:round/>
-          </w14:textOutline>
-        </w:rPr>
-        <w:t xml:space="preserve"> back to global co-or</w:t>
-      </w:r>
-      <w:r>
-        <w:rPr>
-          <w:rFonts w:ascii="Century Gothic" w:hAnsi="Century Gothic"/>
-          <w:color w:val="000000" w:themeColor="text1"/>
-          <w:sz w:val="32"/>
-          <w:szCs w:val="32"/>
-          <w:lang w:val="en-GB"/>
-          <w14:shadow w14:blurRad="38100" w14:dist="19050" w14:dir="2700000" w14:sx="100000" w14:sy="100000" w14:kx="0" w14:ky="0" w14:algn="tl">
-            <w14:schemeClr w14:val="dk1">
-              <w14:alpha w14:val="60000"/>
-            </w14:schemeClr>
-          </w14:shadow>
-          <w14:textOutline w14:w="0" w14:cap="flat" w14:cmpd="sng" w14:algn="ctr">
-            <w14:noFill/>
-            <w14:prstDash w14:val="solid"/>
-            <w14:round/>
-          </w14:textOutline>
-        </w:rPr>
-        <w:t>dinates</w:t>
+        <w:t>Convert these x, y points back to global co-ordinates</w:t>
       </w:r>
     </w:p>
     <w:p>
@@ -9528,327 +7138,7 @@
             <w14:round/>
           </w14:textOutline>
         </w:rPr>
-        <w:t xml:space="preserve">Keep </w:t>
-      </w:r>
-      <w:r>
-        <w:rPr>
-          <w:rFonts w:ascii="Century Gothic" w:hAnsi="Century Gothic"/>
-          <w:color w:val="000000" w:themeColor="text1"/>
-          <w:sz w:val="32"/>
-          <w:szCs w:val="32"/>
-          <w:lang w:val="en-GB"/>
-          <w14:shadow w14:blurRad="38100" w14:dist="19050" w14:dir="2700000" w14:sx="100000" w14:sy="100000" w14:kx="0" w14:ky="0" w14:algn="tl">
-            <w14:schemeClr w14:val="dk1">
-              <w14:alpha w14:val="60000"/>
-            </w14:schemeClr>
-          </w14:shadow>
-          <w14:textOutline w14:w="0" w14:cap="flat" w14:cmpd="sng" w14:algn="ctr">
-            <w14:noFill/>
-            <w14:prstDash w14:val="solid"/>
-            <w14:round/>
-          </w14:textOutline>
-        </w:rPr>
-        <w:t>a</w:t>
-      </w:r>
-      <w:r>
-        <w:rPr>
-          <w:rFonts w:ascii="Century Gothic" w:hAnsi="Century Gothic"/>
-          <w:color w:val="000000" w:themeColor="text1"/>
-          <w:sz w:val="32"/>
-          <w:szCs w:val="32"/>
-          <w:lang w:val="en-GB"/>
-          <w14:shadow w14:blurRad="38100" w14:dist="19050" w14:dir="2700000" w14:sx="100000" w14:sy="100000" w14:kx="0" w14:ky="0" w14:algn="tl">
-            <w14:schemeClr w14:val="dk1">
-              <w14:alpha w14:val="60000"/>
-            </w14:schemeClr>
-          </w14:shadow>
-          <w14:textOutline w14:w="0" w14:cap="flat" w14:cmpd="sng" w14:algn="ctr">
-            <w14:noFill/>
-            <w14:prstDash w14:val="solid"/>
-            <w14:round/>
-          </w14:textOutline>
-        </w:rPr>
-        <w:t>dd</w:t>
-      </w:r>
-      <w:r>
-        <w:rPr>
-          <w:rFonts w:ascii="Century Gothic" w:hAnsi="Century Gothic"/>
-          <w:color w:val="000000" w:themeColor="text1"/>
-          <w:sz w:val="32"/>
-          <w:szCs w:val="32"/>
-          <w:lang w:val="en-GB"/>
-          <w14:shadow w14:blurRad="38100" w14:dist="19050" w14:dir="2700000" w14:sx="100000" w14:sy="100000" w14:kx="0" w14:ky="0" w14:algn="tl">
-            <w14:schemeClr w14:val="dk1">
-              <w14:alpha w14:val="60000"/>
-            </w14:schemeClr>
-          </w14:shadow>
-          <w14:textOutline w14:w="0" w14:cap="flat" w14:cmpd="sng" w14:algn="ctr">
-            <w14:noFill/>
-            <w14:prstDash w14:val="solid"/>
-            <w14:round/>
-          </w14:textOutline>
-        </w:rPr>
-        <w:t>ing</w:t>
-      </w:r>
-      <w:r>
-        <w:rPr>
-          <w:rFonts w:ascii="Century Gothic" w:hAnsi="Century Gothic"/>
-          <w:color w:val="000000" w:themeColor="text1"/>
-          <w:sz w:val="32"/>
-          <w:szCs w:val="32"/>
-          <w:lang w:val="en-GB"/>
-          <w14:shadow w14:blurRad="38100" w14:dist="19050" w14:dir="2700000" w14:sx="100000" w14:sy="100000" w14:kx="0" w14:ky="0" w14:algn="tl">
-            <w14:schemeClr w14:val="dk1">
-              <w14:alpha w14:val="60000"/>
-            </w14:schemeClr>
-          </w14:shadow>
-          <w14:textOutline w14:w="0" w14:cap="flat" w14:cmpd="sng" w14:algn="ctr">
-            <w14:noFill/>
-            <w14:prstDash w14:val="solid"/>
-            <w14:round/>
-          </w14:textOutline>
-        </w:rPr>
-        <w:t xml:space="preserve"> them to </w:t>
-      </w:r>
-      <w:r>
-        <w:rPr>
-          <w:rFonts w:ascii="Century Gothic" w:hAnsi="Century Gothic"/>
-          <w:color w:val="000000" w:themeColor="text1"/>
-          <w:sz w:val="32"/>
-          <w:szCs w:val="32"/>
-          <w:lang w:val="en-GB"/>
-          <w14:shadow w14:blurRad="38100" w14:dist="19050" w14:dir="2700000" w14:sx="100000" w14:sy="100000" w14:kx="0" w14:ky="0" w14:algn="tl">
-            <w14:schemeClr w14:val="dk1">
-              <w14:alpha w14:val="60000"/>
-            </w14:schemeClr>
-          </w14:shadow>
-          <w14:textOutline w14:w="0" w14:cap="flat" w14:cmpd="sng" w14:algn="ctr">
-            <w14:noFill/>
-            <w14:prstDash w14:val="solid"/>
-            <w14:round/>
-          </w14:textOutline>
-        </w:rPr>
-        <w:t>initial value</w:t>
-      </w:r>
-      <w:r>
-        <w:rPr>
-          <w:rFonts w:ascii="Century Gothic" w:hAnsi="Century Gothic"/>
-          <w:color w:val="000000" w:themeColor="text1"/>
-          <w:sz w:val="32"/>
-          <w:szCs w:val="32"/>
-          <w:lang w:val="en-GB"/>
-          <w14:shadow w14:blurRad="38100" w14:dist="19050" w14:dir="2700000" w14:sx="100000" w14:sy="100000" w14:kx="0" w14:ky="0" w14:algn="tl">
-            <w14:schemeClr w14:val="dk1">
-              <w14:alpha w14:val="60000"/>
-            </w14:schemeClr>
-          </w14:shadow>
-          <w14:textOutline w14:w="0" w14:cap="flat" w14:cmpd="sng" w14:algn="ctr">
-            <w14:noFill/>
-            <w14:prstDash w14:val="solid"/>
-            <w14:round/>
-          </w14:textOutline>
-        </w:rPr>
-        <w:t xml:space="preserve"> o</w:t>
-      </w:r>
-      <w:r>
-        <w:rPr>
-          <w:rFonts w:ascii="Century Gothic" w:hAnsi="Century Gothic"/>
-          <w:color w:val="000000" w:themeColor="text1"/>
-          <w:sz w:val="32"/>
-          <w:szCs w:val="32"/>
-          <w:lang w:val="en-GB"/>
-          <w14:shadow w14:blurRad="38100" w14:dist="19050" w14:dir="2700000" w14:sx="100000" w14:sy="100000" w14:kx="0" w14:ky="0" w14:algn="tl">
-            <w14:schemeClr w14:val="dk1">
-              <w14:alpha w14:val="60000"/>
-            </w14:schemeClr>
-          </w14:shadow>
-          <w14:textOutline w14:w="0" w14:cap="flat" w14:cmpd="sng" w14:algn="ctr">
-            <w14:noFill/>
-            <w14:prstDash w14:val="solid"/>
-            <w14:round/>
-          </w14:textOutline>
-        </w:rPr>
-        <w:t xml:space="preserve">f the position of the car, which could be </w:t>
-      </w:r>
-      <w:r>
-        <w:rPr>
-          <w:rFonts w:ascii="Century Gothic" w:hAnsi="Century Gothic"/>
-          <w:color w:val="000000" w:themeColor="text1"/>
-          <w:sz w:val="32"/>
-          <w:szCs w:val="32"/>
-          <w:lang w:val="en-GB"/>
-          <w14:shadow w14:blurRad="38100" w14:dist="19050" w14:dir="2700000" w14:sx="100000" w14:sy="100000" w14:kx="0" w14:ky="0" w14:algn="tl">
-            <w14:schemeClr w14:val="dk1">
-              <w14:alpha w14:val="60000"/>
-            </w14:schemeClr>
-          </w14:shadow>
-          <w14:textOutline w14:w="0" w14:cap="flat" w14:cmpd="sng" w14:algn="ctr">
-            <w14:noFill/>
-            <w14:prstDash w14:val="solid"/>
-            <w14:round/>
-          </w14:textOutline>
-        </w:rPr>
-        <w:t>starting</w:t>
-      </w:r>
-      <w:r>
-        <w:rPr>
-          <w:rFonts w:ascii="Century Gothic" w:hAnsi="Century Gothic"/>
-          <w:color w:val="000000" w:themeColor="text1"/>
-          <w:sz w:val="32"/>
-          <w:szCs w:val="32"/>
-          <w:lang w:val="en-GB"/>
-          <w14:shadow w14:blurRad="38100" w14:dist="19050" w14:dir="2700000" w14:sx="100000" w14:sy="100000" w14:kx="0" w14:ky="0" w14:algn="tl">
-            <w14:schemeClr w14:val="dk1">
-              <w14:alpha w14:val="60000"/>
-            </w14:schemeClr>
-          </w14:shadow>
-          <w14:textOutline w14:w="0" w14:cap="flat" w14:cmpd="sng" w14:algn="ctr">
-            <w14:noFill/>
-            <w14:prstDash w14:val="solid"/>
-            <w14:round/>
-          </w14:textOutline>
-        </w:rPr>
-        <w:t xml:space="preserve"> </w:t>
-      </w:r>
-      <w:r>
-        <w:rPr>
-          <w:rFonts w:ascii="Century Gothic" w:hAnsi="Century Gothic"/>
-          <w:color w:val="000000" w:themeColor="text1"/>
-          <w:sz w:val="32"/>
-          <w:szCs w:val="32"/>
-          <w:lang w:val="en-GB"/>
-          <w14:shadow w14:blurRad="38100" w14:dist="19050" w14:dir="2700000" w14:sx="100000" w14:sy="100000" w14:kx="0" w14:ky="0" w14:algn="tl">
-            <w14:schemeClr w14:val="dk1">
-              <w14:alpha w14:val="60000"/>
-            </w14:schemeClr>
-          </w14:shadow>
-          <w14:textOutline w14:w="0" w14:cap="flat" w14:cmpd="sng" w14:algn="ctr">
-            <w14:noFill/>
-            <w14:prstDash w14:val="solid"/>
-            <w14:round/>
-          </w14:textOutline>
-        </w:rPr>
-        <w:t xml:space="preserve">position of the </w:t>
-      </w:r>
-      <w:r>
-        <w:rPr>
-          <w:rFonts w:ascii="Century Gothic" w:hAnsi="Century Gothic"/>
-          <w:color w:val="000000" w:themeColor="text1"/>
-          <w:sz w:val="32"/>
-          <w:szCs w:val="32"/>
-          <w:lang w:val="en-GB"/>
-          <w14:shadow w14:blurRad="38100" w14:dist="19050" w14:dir="2700000" w14:sx="100000" w14:sy="100000" w14:kx="0" w14:ky="0" w14:algn="tl">
-            <w14:schemeClr w14:val="dk1">
-              <w14:alpha w14:val="60000"/>
-            </w14:schemeClr>
-          </w14:shadow>
-          <w14:textOutline w14:w="0" w14:cap="flat" w14:cmpd="sng" w14:algn="ctr">
-            <w14:noFill/>
-            <w14:prstDash w14:val="solid"/>
-            <w14:round/>
-          </w14:textOutline>
-        </w:rPr>
-        <w:t>car</w:t>
-      </w:r>
-      <w:r>
-        <w:rPr>
-          <w:rFonts w:ascii="Century Gothic" w:hAnsi="Century Gothic"/>
-          <w:color w:val="000000" w:themeColor="text1"/>
-          <w:sz w:val="32"/>
-          <w:szCs w:val="32"/>
-          <w:lang w:val="en-GB"/>
-          <w14:shadow w14:blurRad="38100" w14:dist="19050" w14:dir="2700000" w14:sx="100000" w14:sy="100000" w14:kx="0" w14:ky="0" w14:algn="tl">
-            <w14:schemeClr w14:val="dk1">
-              <w14:alpha w14:val="60000"/>
-            </w14:schemeClr>
-          </w14:shadow>
-          <w14:textOutline w14:w="0" w14:cap="flat" w14:cmpd="sng" w14:algn="ctr">
-            <w14:noFill/>
-            <w14:prstDash w14:val="solid"/>
-            <w14:round/>
-          </w14:textOutline>
-        </w:rPr>
-        <w:t xml:space="preserve"> </w:t>
-      </w:r>
-      <w:r>
-        <w:rPr>
-          <w:rFonts w:ascii="Century Gothic" w:hAnsi="Century Gothic"/>
-          <w:color w:val="000000" w:themeColor="text1"/>
-          <w:sz w:val="32"/>
-          <w:szCs w:val="32"/>
-          <w:lang w:val="en-GB"/>
-          <w14:shadow w14:blurRad="38100" w14:dist="19050" w14:dir="2700000" w14:sx="100000" w14:sy="100000" w14:kx="0" w14:ky="0" w14:algn="tl">
-            <w14:schemeClr w14:val="dk1">
-              <w14:alpha w14:val="60000"/>
-            </w14:schemeClr>
-          </w14:shadow>
-          <w14:textOutline w14:w="0" w14:cap="flat" w14:cmpd="sng" w14:algn="ctr">
-            <w14:noFill/>
-            <w14:prstDash w14:val="solid"/>
-            <w14:round/>
-          </w14:textOutline>
-        </w:rPr>
-        <w:t>if there is no previous lane points or the end point of the previous lane if there is. The</w:t>
-      </w:r>
-      <w:r>
-        <w:rPr>
-          <w:rFonts w:ascii="Century Gothic" w:hAnsi="Century Gothic"/>
-          <w:color w:val="000000" w:themeColor="text1"/>
-          <w:sz w:val="32"/>
-          <w:szCs w:val="32"/>
-          <w:lang w:val="en-GB"/>
-          <w14:shadow w14:blurRad="38100" w14:dist="19050" w14:dir="2700000" w14:sx="100000" w14:sy="100000" w14:kx="0" w14:ky="0" w14:algn="tl">
-            <w14:schemeClr w14:val="dk1">
-              <w14:alpha w14:val="60000"/>
-            </w14:schemeClr>
-          </w14:shadow>
-          <w14:textOutline w14:w="0" w14:cap="flat" w14:cmpd="sng" w14:algn="ctr">
-            <w14:noFill/>
-            <w14:prstDash w14:val="solid"/>
-            <w14:round/>
-          </w14:textOutline>
-        </w:rPr>
-        <w:t>se st</w:t>
-      </w:r>
-      <w:r>
-        <w:rPr>
-          <w:rFonts w:ascii="Century Gothic" w:hAnsi="Century Gothic"/>
-          <w:color w:val="000000" w:themeColor="text1"/>
-          <w:sz w:val="32"/>
-          <w:szCs w:val="32"/>
-          <w:lang w:val="en-GB"/>
-          <w14:shadow w14:blurRad="38100" w14:dist="19050" w14:dir="2700000" w14:sx="100000" w14:sy="100000" w14:kx="0" w14:ky="0" w14:algn="tl">
-            <w14:schemeClr w14:val="dk1">
-              <w14:alpha w14:val="60000"/>
-            </w14:schemeClr>
-          </w14:shadow>
-          <w14:textOutline w14:w="0" w14:cap="flat" w14:cmpd="sng" w14:algn="ctr">
-            <w14:noFill/>
-            <w14:prstDash w14:val="solid"/>
-            <w14:round/>
-          </w14:textOutline>
-        </w:rPr>
-        <w:t>arting points are obtained</w:t>
-      </w:r>
-      <w:r>
-        <w:rPr>
-          <w:rFonts w:ascii="Century Gothic" w:hAnsi="Century Gothic"/>
-          <w:color w:val="000000" w:themeColor="text1"/>
-          <w:sz w:val="32"/>
-          <w:szCs w:val="32"/>
-          <w:lang w:val="en-GB"/>
-          <w14:shadow w14:blurRad="38100" w14:dist="19050" w14:dir="2700000" w14:sx="100000" w14:sy="100000" w14:kx="0" w14:ky="0" w14:algn="tl">
-            <w14:schemeClr w14:val="dk1">
-              <w14:alpha w14:val="60000"/>
-            </w14:schemeClr>
-          </w14:shadow>
-          <w14:textOutline w14:w="0" w14:cap="flat" w14:cmpd="sng" w14:algn="ctr">
-            <w14:noFill/>
-            <w14:prstDash w14:val="solid"/>
-            <w14:round/>
-          </w14:textOutline>
-        </w:rPr>
-        <w:t xml:space="preserve"> from localization data.</w:t>
+        <w:t>Keep adding them to initial value of the position of the car, which could be starting position of the car if there is no previous lane points or the end point of the previous lane if there is. These starting points are obtained from localization data.</w:t>
       </w:r>
     </w:p>
     <w:p>
@@ -9894,208 +7184,30 @@
             <w14:round/>
           </w14:textOutline>
         </w:rPr>
-        <w:t>Finall</w:t>
-      </w:r>
-      <w:r>
-        <w:rPr>
-          <w:rFonts w:ascii="Century Gothic" w:hAnsi="Century Gothic"/>
-          <w:color w:val="000000" w:themeColor="text1"/>
-          <w:sz w:val="32"/>
-          <w:szCs w:val="32"/>
-          <w:lang w:val="en-GB"/>
-          <w14:shadow w14:blurRad="38100" w14:dist="19050" w14:dir="2700000" w14:sx="100000" w14:sy="100000" w14:kx="0" w14:ky="0" w14:algn="tl">
-            <w14:schemeClr w14:val="dk1">
-              <w14:alpha w14:val="60000"/>
-            </w14:schemeClr>
-          </w14:shadow>
-          <w14:textOutline w14:w="0" w14:cap="flat" w14:cmpd="sng" w14:algn="ctr">
-            <w14:noFill/>
-            <w14:prstDash w14:val="solid"/>
-            <w14:round/>
-          </w14:textOutline>
-        </w:rPr>
-        <w:t>y push these</w:t>
-      </w:r>
-      <w:r>
-        <w:rPr>
-          <w:rFonts w:ascii="Century Gothic" w:hAnsi="Century Gothic"/>
-          <w:color w:val="000000" w:themeColor="text1"/>
-          <w:sz w:val="32"/>
-          <w:szCs w:val="32"/>
-          <w:lang w:val="en-GB"/>
-          <w14:shadow w14:blurRad="38100" w14:dist="19050" w14:dir="2700000" w14:sx="100000" w14:sy="100000" w14:kx="0" w14:ky="0" w14:algn="tl">
-            <w14:schemeClr w14:val="dk1">
-              <w14:alpha w14:val="60000"/>
-            </w14:schemeClr>
-          </w14:shadow>
-          <w14:textOutline w14:w="0" w14:cap="flat" w14:cmpd="sng" w14:algn="ctr">
-            <w14:noFill/>
-            <w14:prstDash w14:val="solid"/>
-            <w14:round/>
-          </w14:textOutline>
-        </w:rPr>
-        <w:t xml:space="preserve"> (</w:t>
-      </w:r>
-      <w:r>
-        <w:rPr>
-          <w:rFonts w:ascii="Century Gothic" w:hAnsi="Century Gothic"/>
-          <w:color w:val="000000" w:themeColor="text1"/>
-          <w:sz w:val="32"/>
-          <w:szCs w:val="32"/>
-          <w:lang w:val="en-GB"/>
-          <w14:shadow w14:blurRad="38100" w14:dist="19050" w14:dir="2700000" w14:sx="100000" w14:sy="100000" w14:kx="0" w14:ky="0" w14:algn="tl">
-            <w14:schemeClr w14:val="dk1">
-              <w14:alpha w14:val="60000"/>
-            </w14:schemeClr>
-          </w14:shadow>
-          <w14:textOutline w14:w="0" w14:cap="flat" w14:cmpd="sng" w14:algn="ctr">
-            <w14:noFill/>
-            <w14:prstDash w14:val="solid"/>
-            <w14:round/>
-          </w14:textOutline>
-        </w:rPr>
-        <w:t>x,</w:t>
-      </w:r>
-      <w:r>
-        <w:rPr>
-          <w:rFonts w:ascii="Century Gothic" w:hAnsi="Century Gothic"/>
-          <w:color w:val="000000" w:themeColor="text1"/>
-          <w:sz w:val="32"/>
-          <w:szCs w:val="32"/>
-          <w:lang w:val="en-GB"/>
-          <w14:shadow w14:blurRad="38100" w14:dist="19050" w14:dir="2700000" w14:sx="100000" w14:sy="100000" w14:kx="0" w14:ky="0" w14:algn="tl">
-            <w14:schemeClr w14:val="dk1">
-              <w14:alpha w14:val="60000"/>
-            </w14:schemeClr>
-          </w14:shadow>
-          <w14:textOutline w14:w="0" w14:cap="flat" w14:cmpd="sng" w14:algn="ctr">
-            <w14:noFill/>
-            <w14:prstDash w14:val="solid"/>
-            <w14:round/>
-          </w14:textOutline>
-        </w:rPr>
-        <w:t xml:space="preserve"> </w:t>
-      </w:r>
-      <w:r>
-        <w:rPr>
-          <w:rFonts w:ascii="Century Gothic" w:hAnsi="Century Gothic"/>
-          <w:color w:val="000000" w:themeColor="text1"/>
-          <w:sz w:val="32"/>
-          <w:szCs w:val="32"/>
-          <w:lang w:val="en-GB"/>
-          <w14:shadow w14:blurRad="38100" w14:dist="19050" w14:dir="2700000" w14:sx="100000" w14:sy="100000" w14:kx="0" w14:ky="0" w14:algn="tl">
-            <w14:schemeClr w14:val="dk1">
-              <w14:alpha w14:val="60000"/>
-            </w14:schemeClr>
-          </w14:shadow>
-          <w14:textOutline w14:w="0" w14:cap="flat" w14:cmpd="sng" w14:algn="ctr">
-            <w14:noFill/>
-            <w14:prstDash w14:val="solid"/>
-            <w14:round/>
-          </w14:textOutline>
-        </w:rPr>
-        <w:t>y</w:t>
-      </w:r>
-      <w:r>
-        <w:rPr>
-          <w:rFonts w:ascii="Century Gothic" w:hAnsi="Century Gothic"/>
-          <w:color w:val="000000" w:themeColor="text1"/>
-          <w:sz w:val="32"/>
-          <w:szCs w:val="32"/>
-          <w:lang w:val="en-GB"/>
-          <w14:shadow w14:blurRad="38100" w14:dist="19050" w14:dir="2700000" w14:sx="100000" w14:sy="100000" w14:kx="0" w14:ky="0" w14:algn="tl">
-            <w14:schemeClr w14:val="dk1">
-              <w14:alpha w14:val="60000"/>
-            </w14:schemeClr>
-          </w14:shadow>
-          <w14:textOutline w14:w="0" w14:cap="flat" w14:cmpd="sng" w14:algn="ctr">
-            <w14:noFill/>
-            <w14:prstDash w14:val="solid"/>
-            <w14:round/>
-          </w14:textOutline>
-        </w:rPr>
-        <w:t>)</w:t>
-      </w:r>
-      <w:r>
-        <w:rPr>
-          <w:rFonts w:ascii="Century Gothic" w:hAnsi="Century Gothic"/>
-          <w:color w:val="000000" w:themeColor="text1"/>
-          <w:sz w:val="32"/>
-          <w:szCs w:val="32"/>
-          <w:lang w:val="en-GB"/>
-          <w14:shadow w14:blurRad="38100" w14:dist="19050" w14:dir="2700000" w14:sx="100000" w14:sy="100000" w14:kx="0" w14:ky="0" w14:algn="tl">
-            <w14:schemeClr w14:val="dk1">
-              <w14:alpha w14:val="60000"/>
-            </w14:schemeClr>
-          </w14:shadow>
-          <w14:textOutline w14:w="0" w14:cap="flat" w14:cmpd="sng" w14:algn="ctr">
-            <w14:noFill/>
-            <w14:prstDash w14:val="solid"/>
-            <w14:round/>
-          </w14:textOutline>
-        </w:rPr>
-        <w:t xml:space="preserve"> points to the</w:t>
-      </w:r>
-      <w:r>
-        <w:rPr>
-          <w:rFonts w:ascii="Century Gothic" w:hAnsi="Century Gothic"/>
-          <w:color w:val="000000" w:themeColor="text1"/>
-          <w:sz w:val="32"/>
-          <w:szCs w:val="32"/>
-          <w:lang w:val="en-GB"/>
-          <w14:shadow w14:blurRad="38100" w14:dist="19050" w14:dir="2700000" w14:sx="100000" w14:sy="100000" w14:kx="0" w14:ky="0" w14:algn="tl">
-            <w14:schemeClr w14:val="dk1">
-              <w14:alpha w14:val="60000"/>
-            </w14:schemeClr>
-          </w14:shadow>
-          <w14:textOutline w14:w="0" w14:cap="flat" w14:cmpd="sng" w14:algn="ctr">
-            <w14:noFill/>
-            <w14:prstDash w14:val="solid"/>
-            <w14:round/>
-          </w14:textOutline>
-        </w:rPr>
-        <w:t xml:space="preserve"> fi</w:t>
-      </w:r>
-      <w:r>
-        <w:rPr>
-          <w:rFonts w:ascii="Century Gothic" w:hAnsi="Century Gothic"/>
-          <w:color w:val="000000" w:themeColor="text1"/>
-          <w:sz w:val="32"/>
-          <w:szCs w:val="32"/>
-          <w:lang w:val="en-GB"/>
-          <w14:shadow w14:blurRad="38100" w14:dist="19050" w14:dir="2700000" w14:sx="100000" w14:sy="100000" w14:kx="0" w14:ky="0" w14:algn="tl">
-            <w14:schemeClr w14:val="dk1">
-              <w14:alpha w14:val="60000"/>
-            </w14:schemeClr>
-          </w14:shadow>
-          <w14:textOutline w14:w="0" w14:cap="flat" w14:cmpd="sng" w14:algn="ctr">
-            <w14:noFill/>
-            <w14:prstDash w14:val="solid"/>
-            <w14:round/>
-          </w14:textOutline>
-        </w:rPr>
-        <w:t>nal path pla</w:t>
-      </w:r>
-      <w:r>
-        <w:rPr>
-          <w:rFonts w:ascii="Century Gothic" w:hAnsi="Century Gothic"/>
-          <w:color w:val="000000" w:themeColor="text1"/>
-          <w:sz w:val="32"/>
-          <w:szCs w:val="32"/>
-          <w:lang w:val="en-GB"/>
-          <w14:shadow w14:blurRad="38100" w14:dist="19050" w14:dir="2700000" w14:sx="100000" w14:sy="100000" w14:kx="0" w14:ky="0" w14:algn="tl">
-            <w14:schemeClr w14:val="dk1">
-              <w14:alpha w14:val="60000"/>
-            </w14:schemeClr>
-          </w14:shadow>
-          <w14:textOutline w14:w="0" w14:cap="flat" w14:cmpd="sng" w14:algn="ctr">
-            <w14:noFill/>
-            <w14:prstDash w14:val="solid"/>
-            <w14:round/>
-          </w14:textOutline>
-        </w:rPr>
-        <w:t>nner vector</w:t>
-      </w:r>
+        <w:t xml:space="preserve">Finally push these (x, y) points to the final path planner vector, </w:t>
+      </w:r>
+      <w:proofErr w:type="spellStart"/>
+      <w:r>
+        <w:rPr>
+          <w:rFonts w:ascii="Century Gothic" w:hAnsi="Century Gothic"/>
+          <w:color w:val="000000" w:themeColor="text1"/>
+          <w:sz w:val="32"/>
+          <w:szCs w:val="32"/>
+          <w:lang w:val="en-GB"/>
+          <w14:shadow w14:blurRad="38100" w14:dist="19050" w14:dir="2700000" w14:sx="100000" w14:sy="100000" w14:kx="0" w14:ky="0" w14:algn="tl">
+            <w14:schemeClr w14:val="dk1">
+              <w14:alpha w14:val="60000"/>
+            </w14:schemeClr>
+          </w14:shadow>
+          <w14:textOutline w14:w="0" w14:cap="flat" w14:cmpd="sng" w14:algn="ctr">
+            <w14:noFill/>
+            <w14:prstDash w14:val="solid"/>
+            <w14:round/>
+          </w14:textOutline>
+        </w:rPr>
+        <w:t>next_x_vals</w:t>
+      </w:r>
+      <w:proofErr w:type="spellEnd"/>
       <w:r>
         <w:rPr>
           <w:rFonts w:ascii="Century Gothic" w:hAnsi="Century Gothic"/>
@@ -10116,86 +7228,28 @@
         </w:rPr>
         <w:t xml:space="preserve">, </w:t>
       </w:r>
-      <w:r>
-        <w:rPr>
-          <w:rFonts w:ascii="Century Gothic" w:hAnsi="Century Gothic"/>
-          <w:color w:val="000000" w:themeColor="text1"/>
-          <w:sz w:val="32"/>
-          <w:szCs w:val="32"/>
-          <w:lang w:val="en-GB"/>
-          <w14:shadow w14:blurRad="38100" w14:dist="19050" w14:dir="2700000" w14:sx="100000" w14:sy="100000" w14:kx="0" w14:ky="0" w14:algn="tl">
-            <w14:schemeClr w14:val="dk1">
-              <w14:alpha w14:val="60000"/>
-            </w14:schemeClr>
-          </w14:shadow>
-          <w14:textOutline w14:w="0" w14:cap="flat" w14:cmpd="sng" w14:algn="ctr">
-            <w14:noFill/>
-            <w14:prstDash w14:val="solid"/>
-            <w14:round/>
-          </w14:textOutline>
-        </w:rPr>
-        <w:t>next_</w:t>
-      </w:r>
-      <w:r>
-        <w:rPr>
-          <w:rFonts w:ascii="Century Gothic" w:hAnsi="Century Gothic"/>
-          <w:color w:val="000000" w:themeColor="text1"/>
-          <w:sz w:val="32"/>
-          <w:szCs w:val="32"/>
-          <w:lang w:val="en-GB"/>
-          <w14:shadow w14:blurRad="38100" w14:dist="19050" w14:dir="2700000" w14:sx="100000" w14:sy="100000" w14:kx="0" w14:ky="0" w14:algn="tl">
-            <w14:schemeClr w14:val="dk1">
-              <w14:alpha w14:val="60000"/>
-            </w14:schemeClr>
-          </w14:shadow>
-          <w14:textOutline w14:w="0" w14:cap="flat" w14:cmpd="sng" w14:algn="ctr">
-            <w14:noFill/>
-            <w14:prstDash w14:val="solid"/>
-            <w14:round/>
-          </w14:textOutline>
-        </w:rPr>
-        <w:t>x_val</w:t>
-      </w:r>
-      <w:r>
-        <w:rPr>
-          <w:rFonts w:ascii="Century Gothic" w:hAnsi="Century Gothic"/>
-          <w:color w:val="000000" w:themeColor="text1"/>
-          <w:sz w:val="32"/>
-          <w:szCs w:val="32"/>
-          <w:lang w:val="en-GB"/>
-          <w14:shadow w14:blurRad="38100" w14:dist="19050" w14:dir="2700000" w14:sx="100000" w14:sy="100000" w14:kx="0" w14:ky="0" w14:algn="tl">
-            <w14:schemeClr w14:val="dk1">
-              <w14:alpha w14:val="60000"/>
-            </w14:schemeClr>
-          </w14:shadow>
-          <w14:textOutline w14:w="0" w14:cap="flat" w14:cmpd="sng" w14:algn="ctr">
-            <w14:noFill/>
-            <w14:prstDash w14:val="solid"/>
-            <w14:round/>
-          </w14:textOutline>
-        </w:rPr>
-        <w:t>s, next_</w:t>
-      </w:r>
-      <w:r>
-        <w:rPr>
-          <w:rFonts w:ascii="Century Gothic" w:hAnsi="Century Gothic"/>
-          <w:color w:val="000000" w:themeColor="text1"/>
-          <w:sz w:val="32"/>
-          <w:szCs w:val="32"/>
-          <w:lang w:val="en-GB"/>
-          <w14:shadow w14:blurRad="38100" w14:dist="19050" w14:dir="2700000" w14:sx="100000" w14:sy="100000" w14:kx="0" w14:ky="0" w14:algn="tl">
-            <w14:schemeClr w14:val="dk1">
-              <w14:alpha w14:val="60000"/>
-            </w14:schemeClr>
-          </w14:shadow>
-          <w14:textOutline w14:w="0" w14:cap="flat" w14:cmpd="sng" w14:algn="ctr">
-            <w14:noFill/>
-            <w14:prstDash w14:val="solid"/>
-            <w14:round/>
-          </w14:textOutline>
-        </w:rPr>
-        <w:t>y_vals</w:t>
-      </w:r>
+      <w:proofErr w:type="spellStart"/>
+      <w:r>
+        <w:rPr>
+          <w:rFonts w:ascii="Century Gothic" w:hAnsi="Century Gothic"/>
+          <w:color w:val="000000" w:themeColor="text1"/>
+          <w:sz w:val="32"/>
+          <w:szCs w:val="32"/>
+          <w:lang w:val="en-GB"/>
+          <w14:shadow w14:blurRad="38100" w14:dist="19050" w14:dir="2700000" w14:sx="100000" w14:sy="100000" w14:kx="0" w14:ky="0" w14:algn="tl">
+            <w14:schemeClr w14:val="dk1">
+              <w14:alpha w14:val="60000"/>
+            </w14:schemeClr>
+          </w14:shadow>
+          <w14:textOutline w14:w="0" w14:cap="flat" w14:cmpd="sng" w14:algn="ctr">
+            <w14:noFill/>
+            <w14:prstDash w14:val="solid"/>
+            <w14:round/>
+          </w14:textOutline>
+        </w:rPr>
+        <w:t>next_y_vals</w:t>
+      </w:r>
+      <w:proofErr w:type="spellEnd"/>
       <w:r>
         <w:rPr>
           <w:rFonts w:ascii="Century Gothic" w:hAnsi="Century Gothic"/>
@@ -10219,7 +7273,7 @@
     </w:p>
     <w:p/>
     <w:p>
-      <w:r>
+      <w:pPr>
         <w:rPr>
           <w:rFonts w:ascii="Century Gothic" w:hAnsi="Century Gothic"/>
           <w:b/>
@@ -10238,8 +7292,130 @@
             <w14:round/>
           </w14:textOutline>
         </w:rPr>
+      </w:pPr>
+      <w:r>
+        <w:rPr>
+          <w:rFonts w:ascii="Century Gothic" w:hAnsi="Century Gothic"/>
+          <w:b/>
+          <w:color w:val="0070C0"/>
+          <w:sz w:val="32"/>
+          <w:szCs w:val="32"/>
+          <w:lang w:val="en-GB"/>
+          <w14:shadow w14:blurRad="38100" w14:dist="19050" w14:dir="2700000" w14:sx="100000" w14:sy="100000" w14:kx="0" w14:ky="0" w14:algn="tl">
+            <w14:schemeClr w14:val="dk1">
+              <w14:alpha w14:val="60000"/>
+            </w14:schemeClr>
+          </w14:shadow>
+          <w14:textOutline w14:w="0" w14:cap="flat" w14:cmpd="sng" w14:algn="ctr">
+            <w14:noFill/>
+            <w14:prstDash w14:val="solid"/>
+            <w14:round/>
+          </w14:textOutline>
+        </w:rPr>
         <w:lastRenderedPageBreak/>
         <w:t>FINAL VIDEO OUTPUT</w:t>
+      </w:r>
+    </w:p>
+    <w:p>
+      <w:pPr>
+        <w:rPr>
+          <w:rFonts w:ascii="Century Gothic" w:hAnsi="Century Gothic"/>
+          <w:b/>
+          <w:color w:val="0070C0"/>
+          <w:sz w:val="32"/>
+          <w:szCs w:val="32"/>
+          <w:lang w:val="en-GB"/>
+          <w14:shadow w14:blurRad="38100" w14:dist="19050" w14:dir="2700000" w14:sx="100000" w14:sy="100000" w14:kx="0" w14:ky="0" w14:algn="tl">
+            <w14:schemeClr w14:val="dk1">
+              <w14:alpha w14:val="60000"/>
+            </w14:schemeClr>
+          </w14:shadow>
+          <w14:textOutline w14:w="0" w14:cap="flat" w14:cmpd="sng" w14:algn="ctr">
+            <w14:noFill/>
+            <w14:prstDash w14:val="solid"/>
+            <w14:round/>
+          </w14:textOutline>
+        </w:rPr>
+      </w:pPr>
+    </w:p>
+    <w:p>
+      <w:pPr>
+        <w:rPr>
+          <w:rFonts w:ascii="Century Gothic" w:hAnsi="Century Gothic"/>
+          <w:b/>
+          <w:color w:val="0070C0"/>
+          <w:sz w:val="32"/>
+          <w:szCs w:val="32"/>
+          <w:lang w:val="en-GB"/>
+          <w14:shadow w14:blurRad="38100" w14:dist="19050" w14:dir="2700000" w14:sx="100000" w14:sy="100000" w14:kx="0" w14:ky="0" w14:algn="tl">
+            <w14:schemeClr w14:val="dk1">
+              <w14:alpha w14:val="60000"/>
+            </w14:schemeClr>
+          </w14:shadow>
+          <w14:textOutline w14:w="0" w14:cap="flat" w14:cmpd="sng" w14:algn="ctr">
+            <w14:noFill/>
+            <w14:prstDash w14:val="solid"/>
+            <w14:round/>
+          </w14:textOutline>
+        </w:rPr>
+      </w:pPr>
+    </w:p>
+    <w:p>
+      <w:pPr>
+        <w:jc w:val="center"/>
+      </w:pPr>
+      <w:r>
+        <w:rPr>
+          <w:noProof/>
+        </w:rPr>
+        <w:drawing>
+          <wp:inline distT="0" distB="0" distL="0" distR="0" wp14:anchorId="5E9FF5EC" wp14:editId="53F89A1A">
+            <wp:extent cx="5321084" cy="3990813"/>
+            <wp:effectExtent l="0" t="0" r="0" b="0"/>
+            <wp:docPr id="1" name="Video 1" descr="highway driving">
+              <a:hlinkClick xmlns:a="http://schemas.openxmlformats.org/drawingml/2006/main" r:id="rId6"/>
+            </wp:docPr>
+            <wp:cNvGraphicFramePr>
+              <a:graphicFrameLocks xmlns:a="http://schemas.openxmlformats.org/drawingml/2006/main" noChangeAspect="1"/>
+            </wp:cNvGraphicFramePr>
+            <a:graphic xmlns:a="http://schemas.openxmlformats.org/drawingml/2006/main">
+              <a:graphicData uri="http://schemas.openxmlformats.org/drawingml/2006/picture">
+                <pic:pic xmlns:pic="http://schemas.openxmlformats.org/drawingml/2006/picture">
+                  <pic:nvPicPr>
+                    <pic:cNvPr id="1" name="Video 1" descr="highway driving">
+                      <a:hlinkClick r:id="rId6"/>
+                    </pic:cNvPr>
+                    <pic:cNvPicPr/>
+                  </pic:nvPicPr>
+                  <pic:blipFill>
+                    <a:blip r:embed="rId7">
+                      <a:extLst>
+                        <a:ext uri="{28A0092B-C50C-407E-A947-70E740481C1C}">
+                          <a14:useLocalDpi xmlns:a14="http://schemas.microsoft.com/office/drawing/2010/main" val="0"/>
+                        </a:ext>
+                        <a:ext uri="{C809E66F-F1BF-436E-b5F7-EEA9579F0CBA}">
+                          <wp15:webVideoPr xmlns:wp15="http://schemas.microsoft.com/office/word/2012/wordprocessingDrawing" embeddedHtml="&lt;iframe width=&quot;459&quot; height=&quot;344&quot; src=&quot;https://www.youtube.com/embed/OrS0UHi-ewQ?feature=oembed&quot; frameborder=&quot;0&quot; allow=&quot;accelerometer; autoplay; encrypted-media; gyroscope; picture-in-picture&quot; allowfullscreen=&quot;&quot; sandbox=&quot;allow-scripts allow-same-origin&quot;&gt;&lt;/iframe&gt;" h="344" w="459"/>
+                        </a:ext>
+                      </a:extLst>
+                    </a:blip>
+                    <a:stretch>
+                      <a:fillRect/>
+                    </a:stretch>
+                  </pic:blipFill>
+                  <pic:spPr>
+                    <a:xfrm>
+                      <a:off x="0" y="0"/>
+                      <a:ext cx="5339185" cy="4004389"/>
+                    </a:xfrm>
+                    <a:prstGeom prst="rect">
+                      <a:avLst/>
+                    </a:prstGeom>
+                  </pic:spPr>
+                </pic:pic>
+              </a:graphicData>
+            </a:graphic>
+          </wp:inline>
+        </w:drawing>
       </w:r>
     </w:p>
     <w:sectPr>

</xml_diff>